<commit_message>
ADD: last moment, first revision
</commit_message>
<xml_diff>
--- a/LisP/lab_02/report.docx
+++ b/LisP/lab_02/report.docx
@@ -69,7 +69,7 @@
                           </pic:cNvPicPr>
                         </pic:nvPicPr>
                         <pic:blipFill>
-                          <a:blip r:embed="rId6">
+                          <a:blip r:embed="rId7">
                             <a:extLst>
                               <a:ext uri="{28A0092B-C50C-407E-A947-70E740481C1C}">
                                 <a14:useLocalDpi xmlns:a14="http://schemas.microsoft.com/office/drawing/2010/main" val="0"/>
@@ -293,7 +293,6 @@
         <w:tab/>
         <w:t xml:space="preserve">       </w:t>
       </w:r>
-      <w:proofErr w:type="gramStart"/>
       <w:r>
         <w:rPr>
           <w:rFonts w:eastAsia="Calibri"/>
@@ -301,16 +300,7 @@
           <w:u w:val="single"/>
         </w:rPr>
         <w:tab/>
-        <w:t xml:space="preserve">  «</w:t>
-      </w:r>
-      <w:proofErr w:type="gramEnd"/>
-      <w:r>
-        <w:rPr>
-          <w:rFonts w:eastAsia="Calibri"/>
-          <w:szCs w:val="28"/>
-          <w:u w:val="single"/>
-        </w:rPr>
-        <w:t>Информатика и системы управления»</w:t>
+        <w:t xml:space="preserve">  «Информатика и системы управления»</w:t>
       </w:r>
       <w:r>
         <w:rPr>
@@ -508,9 +498,8 @@
           <w:sz w:val="44"/>
           <w:szCs w:val="44"/>
         </w:rPr>
-        <w:t xml:space="preserve">Списки в </w:t>
-      </w:r>
-      <w:proofErr w:type="spellStart"/>
+        <w:t>Списки в Lisp</w:t>
+      </w:r>
       <w:r>
         <w:rPr>
           <w:rFonts w:eastAsia="Calibri" w:cs="Times New Roman"/>
@@ -518,9 +507,8 @@
           <w:sz w:val="44"/>
           <w:szCs w:val="44"/>
         </w:rPr>
-        <w:t>Lisp</w:t>
-      </w:r>
-      <w:proofErr w:type="spellEnd"/>
+        <w:t xml:space="preserve">. </w:t>
+      </w:r>
       <w:r>
         <w:rPr>
           <w:rFonts w:eastAsia="Calibri" w:cs="Times New Roman"/>
@@ -528,7 +516,7 @@
           <w:sz w:val="44"/>
           <w:szCs w:val="44"/>
         </w:rPr>
-        <w:t xml:space="preserve">. </w:t>
+        <w:t>Использование стандартных функций</w:t>
       </w:r>
       <w:r>
         <w:rPr>
@@ -537,15 +525,6 @@
           <w:sz w:val="44"/>
           <w:szCs w:val="44"/>
         </w:rPr>
-        <w:t>Использование стандартных функций</w:t>
-      </w:r>
-      <w:r>
-        <w:rPr>
-          <w:rFonts w:eastAsia="Calibri" w:cs="Times New Roman"/>
-          <w:bCs/>
-          <w:sz w:val="44"/>
-          <w:szCs w:val="44"/>
-        </w:rPr>
         <w:t>».</w:t>
       </w:r>
     </w:p>
@@ -693,23 +672,7 @@
           <w:rFonts w:eastAsia="Calibri" w:cs="Times New Roman"/>
           <w:sz w:val="32"/>
         </w:rPr>
-        <w:t xml:space="preserve">: </w:t>
-      </w:r>
-      <w:proofErr w:type="spellStart"/>
-      <w:r>
-        <w:rPr>
-          <w:rFonts w:eastAsia="Calibri" w:cs="Times New Roman"/>
-          <w:sz w:val="32"/>
-        </w:rPr>
-        <w:t>Толпинская</w:t>
-      </w:r>
-      <w:proofErr w:type="spellEnd"/>
-      <w:r>
-        <w:rPr>
-          <w:rFonts w:eastAsia="Calibri" w:cs="Times New Roman"/>
-          <w:sz w:val="32"/>
-        </w:rPr>
-        <w:t xml:space="preserve"> Н. Б.</w:t>
+        <w:t>: Толпинская Н. Б.</w:t>
       </w:r>
       <w:r>
         <w:rPr>
@@ -892,7 +855,79 @@
         <w:t>четвёртый элементы заданного списка.</w:t>
       </w:r>
     </w:p>
-    <w:p/>
+    <w:p>
+      <w:pPr>
+        <w:rPr>
+          <w:lang w:val="en-US"/>
+        </w:rPr>
+      </w:pPr>
+      <w:r>
+        <w:t>Ответ:</w:t>
+      </w:r>
+    </w:p>
+    <w:p>
+      <w:pPr>
+        <w:rPr>
+          <w:lang w:val="en-US"/>
+        </w:rPr>
+      </w:pPr>
+      <w:r>
+        <w:rPr>
+          <w:lang w:val="en-US"/>
+        </w:rPr>
+        <w:t>1</w:t>
+      </w:r>
+      <w:r>
+        <w:rPr>
+          <w:lang w:val="en-US"/>
+        </w:rPr>
+        <w:t xml:space="preserve">) </w:t>
+      </w:r>
+      <w:r>
+        <w:rPr>
+          <w:lang w:val="en-US"/>
+        </w:rPr>
+        <w:t>(cadr `(one two three four five))</w:t>
+      </w:r>
+    </w:p>
+    <w:p>
+      <w:pPr>
+        <w:rPr>
+          <w:lang w:val="en-US"/>
+        </w:rPr>
+      </w:pPr>
+      <w:r>
+        <w:rPr>
+          <w:lang w:val="en-US"/>
+        </w:rPr>
+        <w:t xml:space="preserve">2) </w:t>
+      </w:r>
+      <w:r>
+        <w:rPr>
+          <w:lang w:val="en-US"/>
+        </w:rPr>
+        <w:t>(caddr `(one two three four five))</w:t>
+      </w:r>
+    </w:p>
+    <w:p>
+      <w:pPr>
+        <w:rPr>
+          <w:lang w:val="en-US"/>
+        </w:rPr>
+      </w:pPr>
+      <w:r>
+        <w:rPr>
+          <w:lang w:val="en-US"/>
+        </w:rPr>
+        <w:t xml:space="preserve">3) </w:t>
+      </w:r>
+      <w:r>
+        <w:rPr>
+          <w:lang w:val="en-US"/>
+        </w:rPr>
+        <w:t>(cadddr `(one two three four five))</w:t>
+      </w:r>
+    </w:p>
     <w:p>
       <w:r>
         <w:t>Задание 2. Что будет в результате вычисления выражений?</w:t>
@@ -910,169 +945,1905 @@
           <w:szCs w:val="28"/>
           <w:lang w:val="en-US"/>
         </w:rPr>
-        <w:t xml:space="preserve">a) (CAADR </w:t>
-      </w:r>
-      <w:proofErr w:type="gramStart"/>
-      <w:r>
-        <w:rPr>
-          <w:szCs w:val="28"/>
-          <w:lang w:val="en-US"/>
+        <w:t xml:space="preserve">a) </w:t>
+      </w:r>
+      <w:r>
+        <w:rPr>
+          <w:szCs w:val="28"/>
+          <w:lang w:val="en-US"/>
+        </w:rPr>
+        <w:t>(caadr `((blue cube) (red pyramid)))</w:t>
+      </w:r>
+    </w:p>
+    <w:p>
+      <w:pPr>
+        <w:rPr>
+          <w:szCs w:val="28"/>
+          <w:lang w:val="en-US"/>
+        </w:rPr>
+      </w:pPr>
+      <w:r>
+        <w:rPr>
+          <w:szCs w:val="28"/>
+          <w:lang w:val="en-US"/>
+        </w:rPr>
+        <w:t xml:space="preserve">b) </w:t>
+      </w:r>
+      <w:r>
+        <w:rPr>
+          <w:szCs w:val="28"/>
+          <w:lang w:val="en-US"/>
+        </w:rPr>
+        <w:t>(cdar `((abc) (def) (ghi)))</w:t>
+      </w:r>
+    </w:p>
+    <w:p>
+      <w:pPr>
+        <w:rPr>
+          <w:szCs w:val="28"/>
+          <w:lang w:val="en-US"/>
+        </w:rPr>
+      </w:pPr>
+      <w:r>
+        <w:rPr>
+          <w:szCs w:val="28"/>
+          <w:lang w:val="en-US"/>
+        </w:rPr>
+        <w:t xml:space="preserve">c) </w:t>
+      </w:r>
+      <w:r>
+        <w:rPr>
+          <w:szCs w:val="28"/>
+          <w:lang w:val="en-US"/>
+        </w:rPr>
+        <w:t>(cadr `((abc) (def) (ghi)))</w:t>
+      </w:r>
+    </w:p>
+    <w:p>
+      <w:pPr>
+        <w:rPr>
+          <w:szCs w:val="28"/>
+          <w:lang w:val="en-US"/>
+        </w:rPr>
+      </w:pPr>
+      <w:r>
+        <w:rPr>
+          <w:szCs w:val="28"/>
+          <w:lang w:val="en-US"/>
+        </w:rPr>
+        <w:t xml:space="preserve">d) </w:t>
+      </w:r>
+      <w:r>
+        <w:rPr>
+          <w:szCs w:val="28"/>
+          <w:lang w:val="en-US"/>
+        </w:rPr>
+        <w:t>(caddr `((abc) (def) (ghi)))</w:t>
+      </w:r>
+    </w:p>
+    <w:p>
+      <w:pPr>
+        <w:rPr>
+          <w:szCs w:val="28"/>
+        </w:rPr>
+      </w:pPr>
+      <w:r>
+        <w:rPr>
+          <w:szCs w:val="28"/>
+        </w:rPr>
+        <w:t>Ответ:</w:t>
+      </w:r>
+    </w:p>
+    <w:p>
+      <w:pPr>
+        <w:rPr>
+          <w:szCs w:val="28"/>
+          <w:lang w:val="en-US"/>
+        </w:rPr>
+      </w:pPr>
+      <w:r>
+        <w:rPr>
+          <w:szCs w:val="28"/>
+          <w:lang w:val="en-US"/>
+        </w:rPr>
+        <w:t>a) RED;</w:t>
+      </w:r>
+    </w:p>
+    <w:p>
+      <w:pPr>
+        <w:rPr>
+          <w:szCs w:val="28"/>
+          <w:lang w:val="en-US"/>
+        </w:rPr>
+      </w:pPr>
+      <w:r>
+        <w:rPr>
+          <w:szCs w:val="28"/>
+          <w:lang w:val="en-US"/>
+        </w:rPr>
+        <w:t>b) NIL;</w:t>
+      </w:r>
+    </w:p>
+    <w:p>
+      <w:pPr>
+        <w:rPr>
+          <w:szCs w:val="28"/>
+          <w:lang w:val="en-US"/>
+        </w:rPr>
+      </w:pPr>
+      <w:r>
+        <w:rPr>
+          <w:szCs w:val="28"/>
+          <w:lang w:val="en-US"/>
+        </w:rPr>
+        <w:t>c) DEF;</w:t>
+      </w:r>
+    </w:p>
+    <w:p>
+      <w:pPr>
+        <w:rPr>
+          <w:szCs w:val="28"/>
+          <w:lang w:val="en-US"/>
+        </w:rPr>
+      </w:pPr>
+      <w:r>
+        <w:rPr>
+          <w:szCs w:val="28"/>
+          <w:lang w:val="en-US"/>
+        </w:rPr>
+        <w:t>d) GHI.</w:t>
+      </w:r>
+    </w:p>
+    <w:p>
+      <w:r>
+        <w:t>Задание 3. Напишите результат вычисления выражений:</w:t>
+      </w:r>
+    </w:p>
+    <w:p>
+      <w:pPr>
+        <w:rPr>
+          <w:lang w:val="en-US"/>
+        </w:rPr>
+      </w:pPr>
+      <w:r>
+        <w:rPr>
+          <w:lang w:val="en-US"/>
+        </w:rPr>
+        <w:t>(</w:t>
+      </w:r>
+      <w:r>
+        <w:rPr>
+          <w:lang w:val="en-US"/>
+        </w:rPr>
+        <w:t>list</w:t>
+      </w:r>
+      <w:r>
+        <w:rPr>
+          <w:lang w:val="en-US"/>
+        </w:rPr>
+        <w:t xml:space="preserve"> `</w:t>
+      </w:r>
+      <w:r>
+        <w:rPr>
+          <w:lang w:val="en-US"/>
+        </w:rPr>
+        <w:t>Fred</w:t>
+      </w:r>
+      <w:r>
+        <w:rPr>
+          <w:lang w:val="en-US"/>
+        </w:rPr>
+        <w:t xml:space="preserve"> `</w:t>
+      </w:r>
+      <w:r>
+        <w:rPr>
+          <w:lang w:val="en-US"/>
+        </w:rPr>
+        <w:t>and Wilma)</w:t>
+      </w:r>
+      <w:r>
+        <w:rPr>
+          <w:lang w:val="en-US"/>
+        </w:rPr>
+        <w:t xml:space="preserve"> – </w:t>
+      </w:r>
+      <w:r>
+        <w:rPr>
+          <w:lang w:val="en-US"/>
+        </w:rPr>
+        <w:t>The variable WILMA is unbound</w:t>
+      </w:r>
+      <w:r>
+        <w:rPr>
+          <w:lang w:val="en-US"/>
+        </w:rPr>
+        <w:t>;</w:t>
+      </w:r>
+    </w:p>
+    <w:p>
+      <w:pPr>
+        <w:rPr>
+          <w:lang w:val="en-US"/>
+        </w:rPr>
+      </w:pPr>
+      <w:r>
+        <w:rPr>
+          <w:lang w:val="en-US"/>
+        </w:rPr>
+        <w:t>(list `Fred `(and Wilma))</w:t>
+      </w:r>
+      <w:r>
+        <w:rPr>
+          <w:lang w:val="en-US"/>
+        </w:rPr>
+        <w:t xml:space="preserve"> – </w:t>
+      </w:r>
+      <w:r>
+        <w:rPr>
+          <w:lang w:val="en-US"/>
+        </w:rPr>
+        <w:t>(FRED (AND WILMA))</w:t>
+      </w:r>
+      <w:r>
+        <w:rPr>
+          <w:lang w:val="en-US"/>
+        </w:rPr>
+        <w:t>;</w:t>
+      </w:r>
+    </w:p>
+    <w:p>
+      <w:pPr>
+        <w:rPr>
+          <w:lang w:val="en-US"/>
+        </w:rPr>
+      </w:pPr>
+      <w:r>
+        <w:rPr>
+          <w:lang w:val="en-US"/>
+        </w:rPr>
+        <w:t>(cons Nil Nil)</w:t>
+      </w:r>
+      <w:r>
+        <w:rPr>
+          <w:lang w:val="en-US"/>
+        </w:rPr>
+        <w:t xml:space="preserve"> – </w:t>
+      </w:r>
+      <w:r>
+        <w:rPr>
+          <w:lang w:val="en-US"/>
+        </w:rPr>
+        <w:t>(NIL)</w:t>
+      </w:r>
+      <w:r>
+        <w:rPr>
+          <w:lang w:val="en-US"/>
+        </w:rPr>
+        <w:t>;</w:t>
+      </w:r>
+    </w:p>
+    <w:p>
+      <w:pPr>
+        <w:rPr>
+          <w:lang w:val="en-US"/>
+        </w:rPr>
+      </w:pPr>
+      <w:r>
+        <w:rPr>
+          <w:lang w:val="en-US"/>
+        </w:rPr>
+        <w:t>(</w:t>
+      </w:r>
+      <w:r>
+        <w:rPr>
+          <w:lang w:val="en-US"/>
+        </w:rPr>
+        <w:t>cons</w:t>
+      </w:r>
+      <w:r>
+        <w:rPr>
+          <w:lang w:val="en-US"/>
+        </w:rPr>
+        <w:t xml:space="preserve"> </w:t>
+      </w:r>
+      <w:r>
+        <w:rPr>
+          <w:lang w:val="en-US"/>
+        </w:rPr>
+        <w:t>T</w:t>
+      </w:r>
+      <w:r>
+        <w:rPr>
+          <w:lang w:val="en-US"/>
+        </w:rPr>
+        <w:t xml:space="preserve"> </w:t>
+      </w:r>
+      <w:r>
+        <w:rPr>
+          <w:lang w:val="en-US"/>
+        </w:rPr>
+        <w:t>Nil)</w:t>
+      </w:r>
+      <w:r>
+        <w:rPr>
+          <w:lang w:val="en-US"/>
+        </w:rPr>
+        <w:t xml:space="preserve"> – </w:t>
+      </w:r>
+      <w:r>
+        <w:rPr>
+          <w:lang w:val="en-US"/>
+        </w:rPr>
+        <w:t>(T)</w:t>
+      </w:r>
+      <w:r>
+        <w:rPr>
+          <w:lang w:val="en-US"/>
+        </w:rPr>
+        <w:t>;</w:t>
+      </w:r>
+    </w:p>
+    <w:p>
+      <w:pPr>
+        <w:rPr>
+          <w:lang w:val="en-US"/>
+        </w:rPr>
+      </w:pPr>
+      <w:r>
+        <w:rPr>
+          <w:lang w:val="en-US"/>
+        </w:rPr>
+        <w:t>(cons Nil T)</w:t>
+      </w:r>
+      <w:r>
+        <w:rPr>
+          <w:lang w:val="en-US"/>
+        </w:rPr>
+        <w:t xml:space="preserve"> – </w:t>
+      </w:r>
+      <w:r>
+        <w:rPr>
+          <w:lang w:val="en-US"/>
+        </w:rPr>
+        <w:t>(NIL . T)</w:t>
+      </w:r>
+      <w:r>
+        <w:rPr>
+          <w:lang w:val="en-US"/>
+        </w:rPr>
+        <w:t>;</w:t>
+      </w:r>
+    </w:p>
+    <w:p>
+      <w:pPr>
+        <w:rPr>
+          <w:lang w:val="en-US"/>
+        </w:rPr>
+      </w:pPr>
+      <w:r>
+        <w:rPr>
+          <w:lang w:val="en-US"/>
+        </w:rPr>
+        <w:t>(list Nil)</w:t>
+      </w:r>
+      <w:r>
+        <w:rPr>
+          <w:lang w:val="en-US"/>
+        </w:rPr>
+        <w:t xml:space="preserve"> – (NIL);</w:t>
+      </w:r>
+    </w:p>
+    <w:p>
+      <w:pPr>
+        <w:rPr>
+          <w:lang w:val="en-US"/>
+        </w:rPr>
+      </w:pPr>
+      <w:r>
+        <w:rPr>
+          <w:lang w:val="en-US"/>
+        </w:rPr>
+        <w:t>(cons (T) Nil)</w:t>
+      </w:r>
+      <w:r>
+        <w:rPr>
+          <w:lang w:val="en-US"/>
+        </w:rPr>
+        <w:t xml:space="preserve"> – </w:t>
+      </w:r>
+      <w:r>
+        <w:rPr>
+          <w:lang w:val="en-US"/>
+        </w:rPr>
+        <w:t>undefined function</w:t>
+      </w:r>
+      <w:r>
+        <w:rPr>
+          <w:lang w:val="en-US"/>
+        </w:rPr>
+        <w:t>;</w:t>
+      </w:r>
+    </w:p>
+    <w:p>
+      <w:pPr>
+        <w:rPr>
+          <w:lang w:val="en-US"/>
+        </w:rPr>
+      </w:pPr>
+      <w:r>
+        <w:rPr>
+          <w:lang w:val="en-US"/>
+        </w:rPr>
+        <w:t>(list `(one two) `(free temp))</w:t>
+      </w:r>
+      <w:r>
+        <w:rPr>
+          <w:lang w:val="en-US"/>
+        </w:rPr>
+        <w:t xml:space="preserve"> – </w:t>
+      </w:r>
+      <w:r>
+        <w:rPr>
+          <w:lang w:val="en-US"/>
+        </w:rPr>
+        <w:t>((ONE TWO) (FREE TEMP))</w:t>
+      </w:r>
+      <w:r>
+        <w:rPr>
+          <w:lang w:val="en-US"/>
+        </w:rPr>
+        <w:t>;</w:t>
+      </w:r>
+    </w:p>
+    <w:p>
+      <w:pPr>
+        <w:rPr>
+          <w:lang w:val="en-US"/>
+        </w:rPr>
+      </w:pPr>
+      <w:r>
+        <w:rPr>
+          <w:lang w:val="en-US"/>
+        </w:rPr>
+        <w:t>(</w:t>
+      </w:r>
+      <w:r>
+        <w:rPr>
+          <w:lang w:val="en-US"/>
+        </w:rPr>
+        <w:t>cons</w:t>
+      </w:r>
+      <w:r>
+        <w:rPr>
+          <w:lang w:val="en-US"/>
+        </w:rPr>
+        <w:t xml:space="preserve"> `</w:t>
+      </w:r>
+      <w:r>
+        <w:rPr>
+          <w:lang w:val="en-US"/>
+        </w:rPr>
+        <w:t>Fred</w:t>
+      </w:r>
+      <w:r>
+        <w:rPr>
+          <w:lang w:val="en-US"/>
+        </w:rPr>
+        <w:t xml:space="preserve"> `(</w:t>
+      </w:r>
+      <w:r>
+        <w:rPr>
+          <w:lang w:val="en-US"/>
+        </w:rPr>
+        <w:t>and Wilma))</w:t>
+      </w:r>
+      <w:r>
+        <w:rPr>
+          <w:lang w:val="en-US"/>
+        </w:rPr>
+        <w:t xml:space="preserve"> – </w:t>
+      </w:r>
+      <w:r>
+        <w:rPr>
+          <w:lang w:val="en-US"/>
+        </w:rPr>
+        <w:t>(FRED AND WILMA)</w:t>
+      </w:r>
+      <w:r>
+        <w:rPr>
+          <w:lang w:val="en-US"/>
+        </w:rPr>
+        <w:t>;</w:t>
+      </w:r>
+    </w:p>
+    <w:p>
+      <w:pPr>
+        <w:rPr>
+          <w:lang w:val="en-US"/>
+        </w:rPr>
+      </w:pPr>
+      <w:r>
+        <w:rPr>
+          <w:lang w:val="en-US"/>
+        </w:rPr>
+        <w:t>(cons `Fred `(Wilma))</w:t>
+      </w:r>
+      <w:r>
+        <w:rPr>
+          <w:lang w:val="en-US"/>
+        </w:rPr>
+        <w:t xml:space="preserve"> – </w:t>
+      </w:r>
+      <w:r>
+        <w:rPr>
+          <w:lang w:val="en-US"/>
+        </w:rPr>
+        <w:t>(FRED WILMA)</w:t>
+      </w:r>
+      <w:r>
+        <w:rPr>
+          <w:lang w:val="en-US"/>
+        </w:rPr>
+        <w:t>;</w:t>
+      </w:r>
+    </w:p>
+    <w:p>
+      <w:pPr>
+        <w:rPr>
+          <w:lang w:val="en-US"/>
+        </w:rPr>
+      </w:pPr>
+      <w:r>
+        <w:rPr>
+          <w:lang w:val="en-US"/>
+        </w:rPr>
+        <w:lastRenderedPageBreak/>
+        <w:t>(list Nil Nil)</w:t>
+      </w:r>
+      <w:r>
+        <w:rPr>
+          <w:lang w:val="en-US"/>
+        </w:rPr>
+        <w:t xml:space="preserve"> – </w:t>
+      </w:r>
+      <w:r>
+        <w:rPr>
+          <w:lang w:val="en-US"/>
+        </w:rPr>
+        <w:t>(NIL NIL)</w:t>
+      </w:r>
+      <w:r>
+        <w:rPr>
+          <w:lang w:val="en-US"/>
+        </w:rPr>
+        <w:t>;</w:t>
+      </w:r>
+    </w:p>
+    <w:p>
+      <w:pPr>
+        <w:rPr>
+          <w:lang w:val="en-US"/>
+        </w:rPr>
+      </w:pPr>
+      <w:r>
+        <w:rPr>
+          <w:lang w:val="en-US"/>
+        </w:rPr>
+        <w:t>(list T Nil)</w:t>
+      </w:r>
+      <w:r>
+        <w:rPr>
+          <w:lang w:val="en-US"/>
+        </w:rPr>
+        <w:t xml:space="preserve"> – </w:t>
+      </w:r>
+      <w:r>
+        <w:rPr>
+          <w:lang w:val="en-US"/>
+        </w:rPr>
+        <w:t>(T NIL)</w:t>
+      </w:r>
+      <w:r>
+        <w:rPr>
+          <w:lang w:val="en-US"/>
+        </w:rPr>
+        <w:t>;</w:t>
+      </w:r>
+    </w:p>
+    <w:p>
+      <w:pPr>
+        <w:rPr>
+          <w:lang w:val="en-US"/>
+        </w:rPr>
+      </w:pPr>
+      <w:r>
+        <w:rPr>
+          <w:lang w:val="en-US"/>
+        </w:rPr>
+        <w:t>(list Nil T)</w:t>
+      </w:r>
+      <w:r>
+        <w:rPr>
+          <w:lang w:val="en-US"/>
+        </w:rPr>
+        <w:t xml:space="preserve"> – </w:t>
+      </w:r>
+      <w:r>
+        <w:rPr>
+          <w:lang w:val="en-US"/>
+        </w:rPr>
+        <w:t>(NIL T)</w:t>
+      </w:r>
+      <w:r>
+        <w:rPr>
+          <w:lang w:val="en-US"/>
+        </w:rPr>
+        <w:t>;</w:t>
+      </w:r>
+    </w:p>
+    <w:p>
+      <w:pPr>
+        <w:rPr>
+          <w:lang w:val="en-US"/>
+        </w:rPr>
+      </w:pPr>
+      <w:r>
+        <w:rPr>
+          <w:lang w:val="en-US"/>
+        </w:rPr>
+        <w:t>(cons T (list Nil))</w:t>
+      </w:r>
+      <w:r>
+        <w:rPr>
+          <w:lang w:val="en-US"/>
+        </w:rPr>
+        <w:t xml:space="preserve"> – </w:t>
+      </w:r>
+      <w:r>
+        <w:rPr>
+          <w:lang w:val="en-US"/>
+        </w:rPr>
+        <w:t>(T NIL)</w:t>
+      </w:r>
+      <w:r>
+        <w:rPr>
+          <w:lang w:val="en-US"/>
+        </w:rPr>
+        <w:t>;</w:t>
+      </w:r>
+    </w:p>
+    <w:p>
+      <w:pPr>
+        <w:rPr>
+          <w:lang w:val="en-US"/>
+        </w:rPr>
+      </w:pPr>
+      <w:r>
+        <w:rPr>
+          <w:lang w:val="en-US"/>
+        </w:rPr>
+        <w:t>(list (T) Nil)</w:t>
+      </w:r>
+      <w:r>
+        <w:rPr>
+          <w:lang w:val="en-US"/>
+        </w:rPr>
+        <w:t xml:space="preserve"> – </w:t>
+      </w:r>
+      <w:r>
+        <w:rPr>
+          <w:lang w:val="en-US"/>
+        </w:rPr>
+        <w:t>The function COMMON-LISP:T is undefined</w:t>
+      </w:r>
+      <w:r>
+        <w:rPr>
+          <w:lang w:val="en-US"/>
+        </w:rPr>
+        <w:t>;</w:t>
+      </w:r>
+    </w:p>
+    <w:p>
+      <w:pPr>
+        <w:rPr>
+          <w:lang w:val="en-US"/>
+        </w:rPr>
+      </w:pPr>
+      <w:r>
+        <w:rPr>
+          <w:lang w:val="en-US"/>
+        </w:rPr>
+        <w:t>(cons `(one two) `(free temp))</w:t>
+      </w:r>
+      <w:r>
+        <w:rPr>
+          <w:lang w:val="en-US"/>
+        </w:rPr>
+        <w:t xml:space="preserve"> – </w:t>
+      </w:r>
+      <w:r>
+        <w:rPr>
+          <w:lang w:val="en-US"/>
+        </w:rPr>
+        <w:t>((ONE TWO) FREE TEMP)</w:t>
+      </w:r>
+      <w:r>
+        <w:rPr>
+          <w:lang w:val="en-US"/>
+        </w:rPr>
+        <w:t>.</w:t>
+      </w:r>
+    </w:p>
+    <w:p>
+      <w:pPr>
+        <w:rPr>
+          <w:lang w:val="en-US"/>
+        </w:rPr>
+      </w:pPr>
+    </w:p>
+    <w:p>
+      <w:r>
+        <w:t>Задание 4. Написать функцию (</w:t>
+      </w:r>
+      <w:r>
+        <w:rPr>
+          <w:lang w:val="en-US"/>
+        </w:rPr>
+        <w:t>f</w:t>
+      </w:r>
+      <w:r>
+        <w:t xml:space="preserve"> </w:t>
+      </w:r>
+      <w:r>
+        <w:rPr>
+          <w:lang w:val="en-US"/>
+        </w:rPr>
+        <w:t>ar</w:t>
+      </w:r>
+      <w:r>
+        <w:t xml:space="preserve">1 </w:t>
+      </w:r>
+      <w:r>
+        <w:rPr>
+          <w:lang w:val="en-US"/>
+        </w:rPr>
+        <w:t>ar</w:t>
+      </w:r>
+      <w:r>
+        <w:t xml:space="preserve">2 </w:t>
+      </w:r>
+      <w:r>
+        <w:rPr>
+          <w:lang w:val="en-US"/>
+        </w:rPr>
+        <w:t>ar</w:t>
+      </w:r>
+      <w:r>
+        <w:t xml:space="preserve">3 </w:t>
+      </w:r>
+      <w:r>
+        <w:rPr>
+          <w:lang w:val="en-US"/>
+        </w:rPr>
+        <w:t>ar</w:t>
+      </w:r>
+      <w:r>
+        <w:t xml:space="preserve">4), </w:t>
+      </w:r>
+      <w:r>
+        <w:t>возвращающую список: ((</w:t>
+      </w:r>
+      <w:r>
+        <w:rPr>
+          <w:lang w:val="en-US"/>
+        </w:rPr>
+        <w:t>ar</w:t>
+      </w:r>
+      <w:r>
+        <w:t xml:space="preserve">1 </w:t>
+      </w:r>
+      <w:r>
+        <w:rPr>
+          <w:lang w:val="en-US"/>
+        </w:rPr>
+        <w:t>ar</w:t>
+      </w:r>
+      <w:r>
+        <w:t>2) (</w:t>
+      </w:r>
+      <w:r>
+        <w:rPr>
+          <w:lang w:val="en-US"/>
+        </w:rPr>
+        <w:t>ar</w:t>
+      </w:r>
+      <w:r>
+        <w:t xml:space="preserve">3 </w:t>
+      </w:r>
+      <w:r>
+        <w:rPr>
+          <w:lang w:val="en-US"/>
+        </w:rPr>
+        <w:t>ar</w:t>
+      </w:r>
+      <w:r>
+        <w:t>4)).</w:t>
+      </w:r>
+    </w:p>
+    <w:p>
+      <w:r>
+        <w:t xml:space="preserve">Написать функцию </w:t>
+      </w:r>
+      <w:r>
+        <w:t>(</w:t>
+      </w:r>
+      <w:r>
+        <w:rPr>
+          <w:lang w:val="en-US"/>
+        </w:rPr>
+        <w:t>f</w:t>
+      </w:r>
+      <w:r>
+        <w:t xml:space="preserve"> </w:t>
+      </w:r>
+      <w:r>
+        <w:rPr>
+          <w:lang w:val="en-US"/>
+        </w:rPr>
+        <w:t>ar</w:t>
+      </w:r>
+      <w:r>
+        <w:t xml:space="preserve">1 </w:t>
+      </w:r>
+      <w:r>
+        <w:rPr>
+          <w:lang w:val="en-US"/>
+        </w:rPr>
+        <w:t>ar</w:t>
+      </w:r>
+      <w:r>
+        <w:t>2)</w:t>
+      </w:r>
+      <w:r>
+        <w:t>, возвращающую ((</w:t>
+      </w:r>
+      <w:r>
+        <w:rPr>
+          <w:lang w:val="en-US"/>
+        </w:rPr>
+        <w:t>ar</w:t>
+      </w:r>
+      <w:r>
+        <w:t>1) (</w:t>
+      </w:r>
+      <w:r>
+        <w:rPr>
+          <w:lang w:val="en-US"/>
+        </w:rPr>
+        <w:t>ar</w:t>
+      </w:r>
+      <w:r>
+        <w:t>2)).</w:t>
+      </w:r>
+    </w:p>
+    <w:p>
+      <w:r>
+        <w:t>Написать функцию (</w:t>
+      </w:r>
+      <w:r>
+        <w:rPr>
+          <w:lang w:val="en-US"/>
+        </w:rPr>
+        <w:t>f</w:t>
+      </w:r>
+      <w:r>
+        <w:t xml:space="preserve"> </w:t>
+      </w:r>
+      <w:r>
+        <w:rPr>
+          <w:lang w:val="en-US"/>
+        </w:rPr>
+        <w:t>ar</w:t>
+      </w:r>
+      <w:r>
+        <w:t xml:space="preserve">1), </w:t>
+      </w:r>
+      <w:r>
+        <w:t>возвращающую (((</w:t>
+      </w:r>
+      <w:r>
+        <w:rPr>
+          <w:lang w:val="en-US"/>
+        </w:rPr>
+        <w:t>ar</w:t>
+      </w:r>
+      <w:r>
+        <w:t>1))).</w:t>
+      </w:r>
+    </w:p>
+    <w:p>
+      <w:r>
+        <w:t>Представить результаты в виде списочных ячеек.</w:t>
+      </w:r>
+    </w:p>
+    <w:p>
+      <w:r>
+        <w:t>Решение:</w:t>
+      </w:r>
+    </w:p>
+    <w:p>
+      <w:pPr>
+        <w:rPr>
+          <w:lang w:val="en-US"/>
+        </w:rPr>
+      </w:pPr>
+      <w:r>
+        <w:rPr>
+          <w:lang w:val="en-US"/>
+        </w:rPr>
+        <w:t>1)</w:t>
+      </w:r>
+    </w:p>
+    <w:p>
+      <w:pPr>
+        <w:rPr>
+          <w:szCs w:val="28"/>
+          <w:lang w:val="en-US"/>
+        </w:rPr>
+      </w:pPr>
+      <w:r>
+        <w:rPr>
+          <w:szCs w:val="28"/>
+          <w:lang w:val="en-US"/>
+        </w:rPr>
+        <w:t>(</w:t>
+      </w:r>
+      <w:r>
+        <w:rPr>
+          <w:i/>
+          <w:iCs/>
+          <w:szCs w:val="28"/>
+          <w:lang w:val="en-US"/>
+        </w:rPr>
+        <w:t>defun</w:t>
+      </w:r>
+      <w:r>
+        <w:rPr>
+          <w:szCs w:val="28"/>
+          <w:lang w:val="en-US"/>
+        </w:rPr>
+        <w:t> firstFunction (ar1 ar2 ar3 ar4)</w:t>
+      </w:r>
+    </w:p>
+    <w:p>
+      <w:pPr>
+        <w:rPr>
+          <w:szCs w:val="28"/>
+          <w:lang w:val="en-US"/>
+        </w:rPr>
+      </w:pPr>
+      <w:r>
+        <w:rPr>
+          <w:szCs w:val="28"/>
+          <w:lang w:val="en-US"/>
+        </w:rPr>
+        <w:t>(cons (cons ar1 (cons ar2 Nil)) (cons (cons ar3 (cons ar4 Nil)) Nil)))</w:t>
+      </w:r>
+    </w:p>
+    <w:p>
+      <w:pPr>
+        <w:jc w:val="center"/>
+        <w:rPr>
+          <w:lang w:val="en-US"/>
+        </w:rPr>
+      </w:pPr>
+      <w:r>
+        <w:rPr>
+          <w:noProof/>
+        </w:rPr>
+        <w:drawing>
+          <wp:inline distT="0" distB="0" distL="0" distR="0" wp14:anchorId="3A3BEEAE" wp14:editId="0DFB7073">
+            <wp:extent cx="5295265" cy="1637665"/>
+            <wp:effectExtent l="0" t="0" r="635" b="635"/>
+            <wp:docPr id="2" name="Рисунок 2"/>
+            <wp:cNvGraphicFramePr>
+              <a:graphicFrameLocks xmlns:a="http://schemas.openxmlformats.org/drawingml/2006/main" noChangeAspect="1"/>
+            </wp:cNvGraphicFramePr>
+            <a:graphic xmlns:a="http://schemas.openxmlformats.org/drawingml/2006/main">
+              <a:graphicData uri="http://schemas.openxmlformats.org/drawingml/2006/picture">
+                <pic:pic xmlns:pic="http://schemas.openxmlformats.org/drawingml/2006/picture">
+                  <pic:nvPicPr>
+                    <pic:cNvPr id="0" name="Picture 1"/>
+                    <pic:cNvPicPr>
+                      <a:picLocks noChangeAspect="1" noChangeArrowheads="1"/>
+                    </pic:cNvPicPr>
+                  </pic:nvPicPr>
+                  <pic:blipFill>
+                    <a:blip r:embed="rId8">
+                      <a:extLst>
+                        <a:ext uri="{28A0092B-C50C-407E-A947-70E740481C1C}">
+                          <a14:useLocalDpi xmlns:a14="http://schemas.microsoft.com/office/drawing/2010/main" val="0"/>
+                        </a:ext>
+                      </a:extLst>
+                    </a:blip>
+                    <a:srcRect/>
+                    <a:stretch>
+                      <a:fillRect/>
+                    </a:stretch>
+                  </pic:blipFill>
+                  <pic:spPr bwMode="auto">
+                    <a:xfrm>
+                      <a:off x="0" y="0"/>
+                      <a:ext cx="5295265" cy="1637665"/>
+                    </a:xfrm>
+                    <a:prstGeom prst="rect">
+                      <a:avLst/>
+                    </a:prstGeom>
+                    <a:noFill/>
+                    <a:ln>
+                      <a:noFill/>
+                    </a:ln>
+                  </pic:spPr>
+                </pic:pic>
+              </a:graphicData>
+            </a:graphic>
+          </wp:inline>
+        </w:drawing>
+      </w:r>
+    </w:p>
+    <w:p>
+      <w:r>
+        <w:t>2)</w:t>
+      </w:r>
+    </w:p>
+    <w:p>
+      <w:pPr>
+        <w:rPr>
+          <w:lang w:val="en-US"/>
+        </w:rPr>
+      </w:pPr>
+      <w:r>
+        <w:rPr>
+          <w:lang w:val="en-US"/>
+        </w:rPr>
+        <w:t>(</w:t>
+      </w:r>
+      <w:r>
+        <w:rPr>
+          <w:i/>
+          <w:iCs/>
+          <w:lang w:val="en-US"/>
+        </w:rPr>
+        <w:t>defun</w:t>
+      </w:r>
+      <w:r>
+        <w:rPr>
+          <w:lang w:val="en-US"/>
+        </w:rPr>
+        <w:t> secondFunction (ar1 ar2) (cons (cons ar1 Nil) (cons (cons ar2 Nil) Nil)))</w:t>
+      </w:r>
+    </w:p>
+    <w:p>
+      <w:pPr>
+        <w:jc w:val="center"/>
+        <w:rPr>
+          <w:lang w:val="en-US"/>
+        </w:rPr>
+      </w:pPr>
+      <w:r>
+        <w:rPr>
+          <w:noProof/>
+        </w:rPr>
+        <w:drawing>
+          <wp:inline distT="0" distB="0" distL="0" distR="0" wp14:anchorId="2D063782" wp14:editId="015E369C">
+            <wp:extent cx="3009265" cy="1630680"/>
+            <wp:effectExtent l="0" t="0" r="635" b="7620"/>
+            <wp:docPr id="3" name="Рисунок 3"/>
+            <wp:cNvGraphicFramePr>
+              <a:graphicFrameLocks xmlns:a="http://schemas.openxmlformats.org/drawingml/2006/main" noChangeAspect="1"/>
+            </wp:cNvGraphicFramePr>
+            <a:graphic xmlns:a="http://schemas.openxmlformats.org/drawingml/2006/main">
+              <a:graphicData uri="http://schemas.openxmlformats.org/drawingml/2006/picture">
+                <pic:pic xmlns:pic="http://schemas.openxmlformats.org/drawingml/2006/picture">
+                  <pic:nvPicPr>
+                    <pic:cNvPr id="0" name="Picture 3"/>
+                    <pic:cNvPicPr>
+                      <a:picLocks noChangeAspect="1" noChangeArrowheads="1"/>
+                    </pic:cNvPicPr>
+                  </pic:nvPicPr>
+                  <pic:blipFill>
+                    <a:blip r:embed="rId9">
+                      <a:extLst>
+                        <a:ext uri="{28A0092B-C50C-407E-A947-70E740481C1C}">
+                          <a14:useLocalDpi xmlns:a14="http://schemas.microsoft.com/office/drawing/2010/main" val="0"/>
+                        </a:ext>
+                      </a:extLst>
+                    </a:blip>
+                    <a:srcRect/>
+                    <a:stretch>
+                      <a:fillRect/>
+                    </a:stretch>
+                  </pic:blipFill>
+                  <pic:spPr bwMode="auto">
+                    <a:xfrm>
+                      <a:off x="0" y="0"/>
+                      <a:ext cx="3009265" cy="1630680"/>
+                    </a:xfrm>
+                    <a:prstGeom prst="rect">
+                      <a:avLst/>
+                    </a:prstGeom>
+                    <a:noFill/>
+                    <a:ln>
+                      <a:noFill/>
+                    </a:ln>
+                  </pic:spPr>
+                </pic:pic>
+              </a:graphicData>
+            </a:graphic>
+          </wp:inline>
+        </w:drawing>
+      </w:r>
+    </w:p>
+    <w:p>
+      <w:pPr>
+        <w:rPr>
+          <w:lang w:val="en-US"/>
+        </w:rPr>
+      </w:pPr>
+    </w:p>
+    <w:p>
+      <w:r>
+        <w:lastRenderedPageBreak/>
+        <w:t>3)</w:t>
+      </w:r>
+    </w:p>
+    <w:p>
+      <w:pPr>
+        <w:rPr>
+          <w:lang w:val="en-US"/>
+        </w:rPr>
+      </w:pPr>
+      <w:r>
+        <w:rPr>
+          <w:lang w:val="en-US"/>
+        </w:rPr>
+        <w:t>(</w:t>
+      </w:r>
+      <w:r>
+        <w:rPr>
+          <w:i/>
+          <w:iCs/>
+          <w:lang w:val="en-US"/>
+        </w:rPr>
+        <w:t>defun</w:t>
+      </w:r>
+      <w:r>
+        <w:rPr>
+          <w:lang w:val="en-US"/>
+        </w:rPr>
+        <w:t> thirdFunction (ar1) (cons (cons (cons ar1 Nil) Nil) Nil))</w:t>
+      </w:r>
+    </w:p>
+    <w:p>
+      <w:pPr>
+        <w:jc w:val="center"/>
+        <w:rPr>
+          <w:lang w:val="en-US"/>
+        </w:rPr>
+      </w:pPr>
+      <w:r>
+        <w:rPr>
+          <w:noProof/>
+        </w:rPr>
+        <w:drawing>
+          <wp:inline distT="0" distB="0" distL="0" distR="0" wp14:anchorId="2D48C75D" wp14:editId="458E618D">
+            <wp:extent cx="1487805" cy="2292985"/>
+            <wp:effectExtent l="0" t="0" r="0" b="0"/>
+            <wp:docPr id="4" name="Рисунок 4"/>
+            <wp:cNvGraphicFramePr>
+              <a:graphicFrameLocks xmlns:a="http://schemas.openxmlformats.org/drawingml/2006/main" noChangeAspect="1"/>
+            </wp:cNvGraphicFramePr>
+            <a:graphic xmlns:a="http://schemas.openxmlformats.org/drawingml/2006/main">
+              <a:graphicData uri="http://schemas.openxmlformats.org/drawingml/2006/picture">
+                <pic:pic xmlns:pic="http://schemas.openxmlformats.org/drawingml/2006/picture">
+                  <pic:nvPicPr>
+                    <pic:cNvPr id="0" name="Picture 5"/>
+                    <pic:cNvPicPr>
+                      <a:picLocks noChangeAspect="1" noChangeArrowheads="1"/>
+                    </pic:cNvPicPr>
+                  </pic:nvPicPr>
+                  <pic:blipFill>
+                    <a:blip r:embed="rId10">
+                      <a:extLst>
+                        <a:ext uri="{28A0092B-C50C-407E-A947-70E740481C1C}">
+                          <a14:useLocalDpi xmlns:a14="http://schemas.microsoft.com/office/drawing/2010/main" val="0"/>
+                        </a:ext>
+                      </a:extLst>
+                    </a:blip>
+                    <a:srcRect/>
+                    <a:stretch>
+                      <a:fillRect/>
+                    </a:stretch>
+                  </pic:blipFill>
+                  <pic:spPr bwMode="auto">
+                    <a:xfrm>
+                      <a:off x="0" y="0"/>
+                      <a:ext cx="1487805" cy="2292985"/>
+                    </a:xfrm>
+                    <a:prstGeom prst="rect">
+                      <a:avLst/>
+                    </a:prstGeom>
+                    <a:noFill/>
+                    <a:ln>
+                      <a:noFill/>
+                    </a:ln>
+                  </pic:spPr>
+                </pic:pic>
+              </a:graphicData>
+            </a:graphic>
+          </wp:inline>
+        </w:drawing>
+      </w:r>
+    </w:p>
+    <w:p>
+      <w:pPr>
+        <w:rPr>
+          <w:lang w:val="en-US"/>
+        </w:rPr>
+      </w:pPr>
+    </w:p>
+    <w:p>
+      <w:pPr>
+        <w:pStyle w:val="1"/>
+      </w:pPr>
+      <w:r>
+        <w:t>Теоретическая часть</w:t>
+      </w:r>
+    </w:p>
+    <w:p>
+      <w:pPr>
+        <w:jc w:val="left"/>
+        <w:rPr>
+          <w:lang w:val="en-US"/>
+        </w:rPr>
+      </w:pPr>
+      <w:r>
+        <w:t xml:space="preserve">1. </w:t>
+      </w:r>
+      <w:r>
+        <w:t xml:space="preserve">Классификация </w:t>
+      </w:r>
+      <w:r>
+        <w:t>конструкций</w:t>
+      </w:r>
+      <w:r>
+        <w:t>.</w:t>
+      </w:r>
+    </w:p>
+    <w:p>
+      <w:pPr>
+        <w:pStyle w:val="a8"/>
+        <w:numPr>
+          <w:ilvl w:val="0"/>
+          <w:numId w:val="1"/>
+        </w:numPr>
+        <w:jc w:val="left"/>
+      </w:pPr>
+      <w:r>
+        <w:t>чистые математические функции (имеют фиксированное количество аргументов и в качестве возврата – единственное значение)</w:t>
+      </w:r>
+      <w:r>
+        <w:t>;</w:t>
+      </w:r>
+    </w:p>
+    <w:p>
+      <w:pPr>
+        <w:pStyle w:val="a8"/>
+        <w:numPr>
+          <w:ilvl w:val="0"/>
+          <w:numId w:val="1"/>
+        </w:numPr>
+        <w:jc w:val="left"/>
+      </w:pPr>
+      <w:r>
+        <w:t>рекурсивные функции</w:t>
+      </w:r>
+      <w:r>
+        <w:rPr>
+          <w:lang w:val="en-US"/>
+        </w:rPr>
+        <w:t>;</w:t>
+      </w:r>
+    </w:p>
+    <w:p>
+      <w:pPr>
+        <w:pStyle w:val="a8"/>
+        <w:numPr>
+          <w:ilvl w:val="0"/>
+          <w:numId w:val="1"/>
+        </w:numPr>
+        <w:jc w:val="left"/>
+      </w:pPr>
+      <w:r>
+        <w:t>специальные функции – формы (имеют произвольное количество аргументов, либо эти аргументы обрабатываются не все одинаково)</w:t>
+      </w:r>
+      <w:r>
+        <w:t>;</w:t>
+      </w:r>
+    </w:p>
+    <w:p>
+      <w:pPr>
+        <w:pStyle w:val="a8"/>
+        <w:numPr>
+          <w:ilvl w:val="0"/>
+          <w:numId w:val="1"/>
+        </w:numPr>
+        <w:jc w:val="left"/>
+      </w:pPr>
+      <w:r>
+        <w:t>псевдофункции – функции, эффект которых виден на внешних устройствах</w:t>
+      </w:r>
+      <w:r>
+        <w:t>;</w:t>
+      </w:r>
+    </w:p>
+    <w:p>
+      <w:pPr>
+        <w:pStyle w:val="a8"/>
+        <w:numPr>
+          <w:ilvl w:val="0"/>
+          <w:numId w:val="1"/>
+        </w:numPr>
+        <w:jc w:val="left"/>
+      </w:pPr>
+      <w:r>
+        <w:t>функции с вариантными значениями, из которых выбирается одно</w:t>
+      </w:r>
+      <w:r>
+        <w:t>;</w:t>
+      </w:r>
+    </w:p>
+    <w:p>
+      <w:pPr>
+        <w:pStyle w:val="a8"/>
+        <w:numPr>
+          <w:ilvl w:val="0"/>
+          <w:numId w:val="1"/>
+        </w:numPr>
+        <w:jc w:val="left"/>
+      </w:pPr>
+      <w:r>
+        <w:t>функции высших порядков – функционалы (используются для построения синтаксически-управляемых программ, в качестве одного из аргументов принимают описание функции)</w:t>
+      </w:r>
+      <w:r>
+        <w:t>.</w:t>
+      </w:r>
+    </w:p>
+    <w:p>
+      <w:pPr>
+        <w:jc w:val="left"/>
+      </w:pPr>
+      <w:r>
+        <w:t xml:space="preserve">2. Что входит в базис языка программирования </w:t>
+      </w:r>
+      <w:r>
+        <w:rPr>
+          <w:lang w:val="en-US"/>
+        </w:rPr>
+        <w:t>Lisp</w:t>
+      </w:r>
+      <w:r>
+        <w:t>?</w:t>
+      </w:r>
+    </w:p>
+    <w:p>
+      <w:pPr>
+        <w:jc w:val="left"/>
+      </w:pPr>
+      <w:r>
+        <w:t>В базис языка входят:</w:t>
+      </w:r>
+    </w:p>
+    <w:p>
+      <w:pPr>
+        <w:pStyle w:val="a8"/>
+        <w:numPr>
+          <w:ilvl w:val="0"/>
+          <w:numId w:val="2"/>
+        </w:numPr>
+        <w:jc w:val="left"/>
+      </w:pPr>
+      <w:r>
+        <w:t>атомы и бинарные узлы</w:t>
+      </w:r>
+      <w:r>
+        <w:rPr>
+          <w:lang w:val="en-US"/>
+        </w:rPr>
+        <w:t>;</w:t>
+      </w:r>
+    </w:p>
+    <w:p>
+      <w:pPr>
+        <w:pStyle w:val="a8"/>
+        <w:numPr>
+          <w:ilvl w:val="0"/>
+          <w:numId w:val="2"/>
+        </w:numPr>
+        <w:jc w:val="left"/>
+        <w:rPr>
+          <w:lang w:val="en-US"/>
+        </w:rPr>
+      </w:pPr>
+      <w:r>
+        <w:t>функции</w:t>
+      </w:r>
+      <w:r>
+        <w:rPr>
+          <w:lang w:val="en-US"/>
+        </w:rPr>
+        <w:t xml:space="preserve">: </w:t>
+      </w:r>
+      <w:r>
+        <w:rPr>
+          <w:lang w:val="en-US"/>
+        </w:rPr>
+        <w:t>car</w:t>
+      </w:r>
+      <w:r>
+        <w:rPr>
+          <w:lang w:val="en-US"/>
+        </w:rPr>
+        <w:t xml:space="preserve">, </w:t>
+      </w:r>
+      <w:r>
+        <w:rPr>
+          <w:lang w:val="en-US"/>
+        </w:rPr>
+        <w:t>cdr</w:t>
+      </w:r>
+      <w:r>
+        <w:rPr>
+          <w:lang w:val="en-US"/>
+        </w:rPr>
+        <w:t xml:space="preserve"> (</w:t>
+      </w:r>
+      <w:r>
+        <w:t>селекторы</w:t>
+      </w:r>
+      <w:r>
+        <w:rPr>
+          <w:lang w:val="en-US"/>
+        </w:rPr>
+        <w:t xml:space="preserve">), </w:t>
+      </w:r>
+      <w:r>
+        <w:rPr>
+          <w:lang w:val="en-US"/>
+        </w:rPr>
+        <w:t>atom</w:t>
+      </w:r>
+      <w:r>
+        <w:rPr>
+          <w:lang w:val="en-US"/>
+        </w:rPr>
+        <w:t xml:space="preserve">, </w:t>
+      </w:r>
+      <w:r>
+        <w:rPr>
+          <w:lang w:val="en-US"/>
+        </w:rPr>
+        <w:t>eq</w:t>
+      </w:r>
+      <w:r>
+        <w:rPr>
+          <w:lang w:val="en-US"/>
+        </w:rPr>
+        <w:t xml:space="preserve">, </w:t>
+      </w:r>
+      <w:r>
+        <w:rPr>
+          <w:lang w:val="en-US"/>
+        </w:rPr>
+        <w:t>cons</w:t>
+      </w:r>
+      <w:r>
+        <w:rPr>
+          <w:lang w:val="en-US"/>
+        </w:rPr>
+        <w:t xml:space="preserve">, </w:t>
+      </w:r>
+      <w:r>
+        <w:rPr>
+          <w:lang w:val="en-US"/>
+        </w:rPr>
+        <w:t>cond, quote, lambda, eval, label.</w:t>
+      </w:r>
+    </w:p>
+    <w:p>
+      <w:pPr>
+        <w:jc w:val="left"/>
+      </w:pPr>
+      <w:r>
+        <w:t xml:space="preserve">3. </w:t>
+      </w:r>
+      <w:r>
+        <w:t xml:space="preserve">Примеры работы </w:t>
+      </w:r>
+      <w:r>
+        <w:rPr>
+          <w:lang w:val="en-US"/>
+        </w:rPr>
+        <w:t>car</w:t>
+      </w:r>
+      <w:r>
+        <w:t xml:space="preserve"> </w:t>
+      </w:r>
+      <w:r>
+        <w:t xml:space="preserve">и </w:t>
+      </w:r>
+      <w:r>
+        <w:rPr>
+          <w:lang w:val="en-US"/>
+        </w:rPr>
+        <w:t>cdr</w:t>
+      </w:r>
+      <w:r>
+        <w:t xml:space="preserve">. </w:t>
+      </w:r>
+      <w:r>
+        <w:t>Что вернут данные селекторы?</w:t>
+      </w:r>
+    </w:p>
+    <w:p>
+      <w:pPr>
+        <w:rPr>
+          <w:szCs w:val="28"/>
+        </w:rPr>
+      </w:pPr>
+      <w:r>
+        <w:rPr>
+          <w:szCs w:val="28"/>
+          <w:lang w:val="en-US"/>
+        </w:rPr>
+        <w:t>a</w:t>
+      </w:r>
+      <w:r>
+        <w:rPr>
+          <w:szCs w:val="28"/>
+        </w:rPr>
+        <w:t>) (</w:t>
+      </w:r>
+      <w:r>
+        <w:rPr>
+          <w:szCs w:val="28"/>
+          <w:lang w:val="en-US"/>
+        </w:rPr>
+        <w:t>car</w:t>
+      </w:r>
+      <w:r>
+        <w:rPr>
+          <w:szCs w:val="28"/>
+        </w:rPr>
+        <w:t xml:space="preserve"> `(1 2 3)</w:t>
+      </w:r>
+      <w:r>
+        <w:rPr>
+          <w:szCs w:val="28"/>
+        </w:rPr>
+        <w:t>)</w:t>
+      </w:r>
+      <w:r>
+        <w:rPr>
+          <w:szCs w:val="28"/>
+        </w:rPr>
+        <w:t xml:space="preserve"> -&gt; </w:t>
+      </w:r>
+      <w:r>
+        <w:rPr>
+          <w:szCs w:val="28"/>
+        </w:rPr>
+        <w:t>1</w:t>
+      </w:r>
+      <w:r>
+        <w:rPr>
+          <w:szCs w:val="28"/>
+        </w:rPr>
+        <w:t>;</w:t>
+      </w:r>
+    </w:p>
+    <w:p>
+      <w:pPr>
+        <w:rPr>
+          <w:szCs w:val="28"/>
+        </w:rPr>
+      </w:pPr>
+      <w:r>
+        <w:rPr>
+          <w:szCs w:val="28"/>
+          <w:lang w:val="en-US"/>
+        </w:rPr>
+        <w:t>b</w:t>
+      </w:r>
+      <w:r>
+        <w:rPr>
+          <w:szCs w:val="28"/>
+        </w:rPr>
+        <w:t>) (</w:t>
+      </w:r>
+      <w:r>
+        <w:rPr>
+          <w:szCs w:val="28"/>
+          <w:lang w:val="en-US"/>
+        </w:rPr>
+        <w:t>cdr </w:t>
+      </w:r>
+      <w:r>
+        <w:rPr>
+          <w:szCs w:val="28"/>
         </w:rPr>
         <w:t>`(</w:t>
       </w:r>
-      <w:proofErr w:type="gramEnd"/>
-      <w:r>
-        <w:rPr>
-          <w:szCs w:val="28"/>
-          <w:lang w:val="en-US"/>
-        </w:rPr>
-        <w:t>(blue cube) (red pyramid)))</w:t>
-      </w:r>
-    </w:p>
-    <w:p>
-      <w:pPr>
-        <w:rPr>
-          <w:szCs w:val="28"/>
-          <w:lang w:val="en-US"/>
-        </w:rPr>
-      </w:pPr>
-      <w:r>
-        <w:rPr>
-          <w:szCs w:val="28"/>
-          <w:lang w:val="en-US"/>
-        </w:rPr>
-        <w:t>b) (CDAR `((</w:t>
-      </w:r>
-      <w:proofErr w:type="spellStart"/>
-      <w:r>
-        <w:rPr>
-          <w:szCs w:val="28"/>
-          <w:lang w:val="en-US"/>
-        </w:rPr>
-        <w:t>abc</w:t>
-      </w:r>
-      <w:proofErr w:type="spellEnd"/>
-      <w:r>
-        <w:rPr>
-          <w:szCs w:val="28"/>
-          <w:lang w:val="en-US"/>
-        </w:rPr>
-        <w:t>) (def) (</w:t>
-      </w:r>
-      <w:proofErr w:type="spellStart"/>
-      <w:r>
-        <w:rPr>
-          <w:szCs w:val="28"/>
-          <w:lang w:val="en-US"/>
-        </w:rPr>
-        <w:t>ghi</w:t>
-      </w:r>
-      <w:proofErr w:type="spellEnd"/>
-      <w:r>
-        <w:rPr>
-          <w:szCs w:val="28"/>
-          <w:lang w:val="en-US"/>
-        </w:rPr>
-        <w:t>)))</w:t>
-      </w:r>
-    </w:p>
-    <w:p>
-      <w:pPr>
-        <w:rPr>
-          <w:szCs w:val="28"/>
-          <w:lang w:val="en-US"/>
-        </w:rPr>
-      </w:pPr>
-      <w:r>
-        <w:rPr>
-          <w:szCs w:val="28"/>
-          <w:lang w:val="en-US"/>
-        </w:rPr>
-        <w:t>c) (CADR `((</w:t>
-      </w:r>
-      <w:proofErr w:type="spellStart"/>
-      <w:r>
-        <w:rPr>
-          <w:szCs w:val="28"/>
-          <w:lang w:val="en-US"/>
-        </w:rPr>
-        <w:t>abc</w:t>
-      </w:r>
-      <w:proofErr w:type="spellEnd"/>
-      <w:r>
-        <w:rPr>
-          <w:szCs w:val="28"/>
-          <w:lang w:val="en-US"/>
-        </w:rPr>
-        <w:t>) (def) (</w:t>
-      </w:r>
-      <w:proofErr w:type="spellStart"/>
-      <w:r>
-        <w:rPr>
-          <w:szCs w:val="28"/>
-          <w:lang w:val="en-US"/>
-        </w:rPr>
-        <w:t>ghi</w:t>
-      </w:r>
-      <w:proofErr w:type="spellEnd"/>
-      <w:r>
-        <w:rPr>
-          <w:szCs w:val="28"/>
-          <w:lang w:val="en-US"/>
-        </w:rPr>
-        <w:t>)))</w:t>
-      </w:r>
-    </w:p>
-    <w:p>
-      <w:pPr>
-        <w:rPr>
-          <w:szCs w:val="28"/>
-          <w:lang w:val="en-US"/>
-        </w:rPr>
-      </w:pPr>
-      <w:r>
-        <w:rPr>
-          <w:szCs w:val="28"/>
-          <w:lang w:val="en-US"/>
-        </w:rPr>
-        <w:t>d) (CADDR `((abs) (def) (</w:t>
-      </w:r>
-      <w:proofErr w:type="spellStart"/>
-      <w:r>
-        <w:rPr>
-          <w:szCs w:val="28"/>
-          <w:lang w:val="en-US"/>
-        </w:rPr>
-        <w:t>ghi</w:t>
-      </w:r>
-      <w:proofErr w:type="spellEnd"/>
-      <w:r>
-        <w:rPr>
-          <w:szCs w:val="28"/>
-          <w:lang w:val="en-US"/>
-        </w:rPr>
-        <w:t>)))</w:t>
-      </w:r>
-    </w:p>
-    <w:p>
-      <w:pPr>
-        <w:rPr>
-          <w:szCs w:val="28"/>
-          <w:lang w:val="en-US"/>
-        </w:rPr>
-      </w:pPr>
-    </w:p>
-    <w:p>
-      <w:r>
-        <w:t>Задание 3. Напишите результат вычисления выражений:</w:t>
-      </w:r>
-    </w:p>
-    <w:p>
-      <w:pPr>
-        <w:rPr>
-          <w:lang w:val="en-US"/>
-        </w:rPr>
-      </w:pPr>
+      <w:r>
+        <w:rPr>
+          <w:szCs w:val="28"/>
+        </w:rPr>
+        <w:t>1 2 3</w:t>
+      </w:r>
+      <w:r>
+        <w:rPr>
+          <w:szCs w:val="28"/>
+        </w:rPr>
+        <w:t>)</w:t>
+      </w:r>
+      <w:r>
+        <w:rPr>
+          <w:szCs w:val="28"/>
+        </w:rPr>
+        <w:t xml:space="preserve"> -&gt; </w:t>
+      </w:r>
+      <w:r>
+        <w:rPr>
+          <w:szCs w:val="28"/>
+        </w:rPr>
+        <w:t>(2 3)</w:t>
+      </w:r>
+      <w:r>
+        <w:rPr>
+          <w:szCs w:val="28"/>
+        </w:rPr>
+        <w:t>;</w:t>
+      </w:r>
+    </w:p>
+    <w:p>
+      <w:pPr>
+        <w:rPr>
+          <w:szCs w:val="28"/>
+          <w:lang w:val="en-US"/>
+        </w:rPr>
+      </w:pPr>
+      <w:r>
+        <w:rPr>
+          <w:szCs w:val="28"/>
+          <w:lang w:val="en-US"/>
+        </w:rPr>
+        <w:t>c</w:t>
+      </w:r>
+      <w:r>
+        <w:rPr>
+          <w:szCs w:val="28"/>
+        </w:rPr>
+        <w:t>) (</w:t>
+      </w:r>
+      <w:r>
+        <w:rPr>
+          <w:szCs w:val="28"/>
+          <w:lang w:val="en-US"/>
+        </w:rPr>
+        <w:t>cdr</w:t>
+      </w:r>
+      <w:r>
+        <w:rPr>
+          <w:szCs w:val="28"/>
+        </w:rPr>
+        <w:t xml:space="preserve"> `(1)) -&gt; </w:t>
+      </w:r>
+      <w:r>
+        <w:rPr>
+          <w:szCs w:val="28"/>
+          <w:lang w:val="en-US"/>
+        </w:rPr>
+        <w:t>NIL;</w:t>
+      </w:r>
+    </w:p>
+    <w:p>
+      <w:pPr>
+        <w:rPr>
+          <w:szCs w:val="28"/>
+          <w:lang w:val="en-US"/>
+        </w:rPr>
+      </w:pPr>
+      <w:r>
+        <w:rPr>
+          <w:szCs w:val="28"/>
+          <w:lang w:val="en-US"/>
+        </w:rPr>
+        <w:lastRenderedPageBreak/>
+        <w:t>d</w:t>
+      </w:r>
+      <w:r>
+        <w:rPr>
+          <w:szCs w:val="28"/>
+        </w:rPr>
+        <w:t>) (</w:t>
+      </w:r>
+      <w:r>
+        <w:rPr>
+          <w:szCs w:val="28"/>
+          <w:lang w:val="en-US"/>
+        </w:rPr>
+        <w:t>car</w:t>
+      </w:r>
+      <w:r>
+        <w:rPr>
+          <w:szCs w:val="28"/>
+        </w:rPr>
+        <w:t xml:space="preserve"> `()) -&gt; </w:t>
+      </w:r>
+      <w:r>
+        <w:rPr>
+          <w:szCs w:val="28"/>
+          <w:lang w:val="en-US"/>
+        </w:rPr>
+        <w:t>NIL;</w:t>
+      </w:r>
+    </w:p>
+    <w:p>
+      <w:pPr>
+        <w:rPr>
+          <w:szCs w:val="28"/>
+        </w:rPr>
+      </w:pPr>
+      <w:r>
+        <w:rPr>
+          <w:szCs w:val="28"/>
+          <w:lang w:val="en-US"/>
+        </w:rPr>
+        <w:t>e</w:t>
+      </w:r>
+      <w:r>
+        <w:rPr>
+          <w:szCs w:val="28"/>
+        </w:rPr>
+        <w:t>) (</w:t>
+      </w:r>
+      <w:r>
+        <w:rPr>
+          <w:szCs w:val="28"/>
+          <w:lang w:val="en-US"/>
+        </w:rPr>
+        <w:t>cdr</w:t>
+      </w:r>
+      <w:r>
+        <w:rPr>
+          <w:szCs w:val="28"/>
+        </w:rPr>
+        <w:t xml:space="preserve"> `()) -&gt; </w:t>
+      </w:r>
+      <w:r>
+        <w:rPr>
+          <w:szCs w:val="28"/>
+          <w:lang w:val="en-US"/>
+        </w:rPr>
+        <w:t>NIL</w:t>
+      </w:r>
+      <w:r>
+        <w:rPr>
+          <w:szCs w:val="28"/>
+        </w:rPr>
+        <w:t>;</w:t>
+      </w:r>
+    </w:p>
+    <w:p>
+      <w:pPr>
+        <w:jc w:val="left"/>
+      </w:pPr>
+      <w:r>
+        <w:rPr>
+          <w:szCs w:val="28"/>
+        </w:rPr>
+        <w:t xml:space="preserve">Функция </w:t>
+      </w:r>
+      <w:r>
+        <w:rPr>
+          <w:szCs w:val="28"/>
+          <w:lang w:val="en-US"/>
+        </w:rPr>
+        <w:t>car</w:t>
+      </w:r>
+      <w:r>
+        <w:rPr>
+          <w:szCs w:val="28"/>
+        </w:rPr>
+        <w:t xml:space="preserve"> </w:t>
+      </w:r>
+      <w:r>
+        <w:rPr>
+          <w:szCs w:val="28"/>
+        </w:rPr>
+        <w:t xml:space="preserve">предоставляет доступ к «голове» списка. Функция </w:t>
+      </w:r>
+      <w:r>
+        <w:rPr>
+          <w:szCs w:val="28"/>
+          <w:lang w:val="en-US"/>
+        </w:rPr>
+        <w:t>cdr</w:t>
+      </w:r>
+      <w:r>
+        <w:rPr>
+          <w:szCs w:val="28"/>
+        </w:rPr>
+        <w:t xml:space="preserve"> </w:t>
+      </w:r>
+      <w:r>
+        <w:rPr>
+          <w:szCs w:val="28"/>
+        </w:rPr>
+        <w:t>предоставляет доступ к «хвосту списка».</w:t>
+      </w:r>
+    </w:p>
+    <w:p>
+      <w:pPr>
+        <w:jc w:val="left"/>
+      </w:pPr>
+      <w:r>
+        <w:t xml:space="preserve">4. В чём отличие работы </w:t>
+      </w:r>
+      <w:r>
+        <w:rPr>
+          <w:lang w:val="en-US"/>
+        </w:rPr>
+        <w:t>cons</w:t>
+      </w:r>
+      <w:r>
+        <w:t xml:space="preserve"> </w:t>
+      </w:r>
+      <w:r>
+        <w:t xml:space="preserve">и </w:t>
+      </w:r>
+      <w:r>
+        <w:rPr>
+          <w:lang w:val="en-US"/>
+        </w:rPr>
+        <w:t>list</w:t>
+      </w:r>
+      <w:r>
+        <w:t>?</w:t>
+      </w:r>
+    </w:p>
+    <w:p>
+      <w:pPr>
+        <w:jc w:val="left"/>
+      </w:pPr>
+      <w:r>
+        <w:t xml:space="preserve">1) </w:t>
+      </w:r>
+      <w:r>
+        <w:rPr>
+          <w:lang w:val="en-US"/>
+        </w:rPr>
+        <w:t>cons</w:t>
+      </w:r>
+      <w:r>
+        <w:t xml:space="preserve"> </w:t>
+      </w:r>
+      <w:r>
+        <w:t>не всегда создаёт список</w:t>
+      </w:r>
+      <w:r>
+        <w:t xml:space="preserve">, например вызов </w:t>
+      </w:r>
       <w:r>
         <w:t>(</w:t>
       </w:r>
@@ -1080,75 +2851,110 @@
         <w:rPr>
           <w:lang w:val="en-US"/>
         </w:rPr>
+        <w:t>cons</w:t>
+      </w:r>
+      <w:r>
+        <w:t xml:space="preserve"> </w:t>
+      </w:r>
+      <w:r>
+        <w:rPr>
+          <w:lang w:val="en-US"/>
+        </w:rPr>
+        <w:t>A</w:t>
+      </w:r>
+      <w:r>
+        <w:t xml:space="preserve"> </w:t>
+      </w:r>
+      <w:r>
+        <w:rPr>
+          <w:lang w:val="en-US"/>
+        </w:rPr>
+        <w:t>B</w:t>
+      </w:r>
+      <w:r>
+        <w:t xml:space="preserve">) </w:t>
+      </w:r>
+      <w:r>
+        <w:t xml:space="preserve">создаст точечную пару, которая будет представлена бинарным узлом, что может привести к проблемам при рекурсивной обработке, так как будет отсутствовать </w:t>
+      </w:r>
+      <w:r>
+        <w:rPr>
+          <w:lang w:val="en-US"/>
+        </w:rPr>
+        <w:t>NIL</w:t>
+      </w:r>
+      <w:r>
+        <w:t>.</w:t>
+      </w:r>
+      <w:r>
+        <w:t xml:space="preserve"> Данная особенность работы состоит в том, что </w:t>
+      </w:r>
+      <w:r>
+        <w:rPr>
+          <w:lang w:val="en-US"/>
+        </w:rPr>
+        <w:t>cons</w:t>
+      </w:r>
+      <w:r>
+        <w:t xml:space="preserve"> </w:t>
+      </w:r>
+      <w:r>
+        <w:t>создаёт список из двух принимаемых аргументов: «головы» и «хвоста». Таким образом, если второй передаваемый аргумент не является списком, получается точечная пара.</w:t>
+      </w:r>
+    </w:p>
+    <w:p>
+      <w:pPr>
+        <w:jc w:val="left"/>
+      </w:pPr>
+      <w:r>
+        <w:t>2</w:t>
+      </w:r>
+      <w:r>
+        <w:t xml:space="preserve">) </w:t>
+      </w:r>
+      <w:r>
+        <w:rPr>
+          <w:lang w:val="en-US"/>
+        </w:rPr>
+        <w:t>cons</w:t>
+      </w:r>
+      <w:r>
+        <w:t xml:space="preserve"> </w:t>
+      </w:r>
+      <w:r>
+        <w:t xml:space="preserve">работает эффективнее </w:t>
+      </w:r>
+      <w:r>
+        <w:rPr>
+          <w:lang w:val="en-US"/>
+        </w:rPr>
         <w:t>list</w:t>
       </w:r>
       <w:r>
-        <w:t xml:space="preserve"> `</w:t>
-      </w:r>
-      <w:r>
-        <w:rPr>
-          <w:lang w:val="en-US"/>
-        </w:rPr>
-        <w:t>Fred</w:t>
-      </w:r>
-      <w:r>
-        <w:t xml:space="preserve"> `</w:t>
-      </w:r>
-      <w:r>
-        <w:rPr>
-          <w:lang w:val="en-US"/>
-        </w:rPr>
-        <w:t>and Wilma)</w:t>
-      </w:r>
-    </w:p>
-    <w:p>
-      <w:pPr>
-        <w:rPr>
-          <w:lang w:val="en-US"/>
-        </w:rPr>
-      </w:pPr>
-      <w:r>
-        <w:rPr>
-          <w:lang w:val="en-US"/>
-        </w:rPr>
-        <w:t xml:space="preserve">(list `Fred </w:t>
-      </w:r>
-      <w:proofErr w:type="gramStart"/>
-      <w:r>
-        <w:rPr>
-          <w:lang w:val="en-US"/>
-        </w:rPr>
-        <w:t>`(</w:t>
-      </w:r>
-      <w:proofErr w:type="gramEnd"/>
-      <w:r>
-        <w:rPr>
-          <w:lang w:val="en-US"/>
-        </w:rPr>
-        <w:t>and Wilma))</w:t>
-      </w:r>
-    </w:p>
-    <w:p>
-      <w:pPr>
-        <w:rPr>
-          <w:lang w:val="en-US"/>
-        </w:rPr>
-      </w:pPr>
-      <w:r>
-        <w:rPr>
-          <w:lang w:val="en-US"/>
-        </w:rPr>
-        <w:t>(cons Nil Nil)</w:t>
-      </w:r>
-    </w:p>
-    <w:p>
-      <w:pPr>
-        <w:rPr>
-          <w:lang w:val="en-US"/>
-        </w:rPr>
-      </w:pPr>
-      <w:r>
-        <w:t>(</w:t>
+        <w:t>;</w:t>
+      </w:r>
+    </w:p>
+    <w:p>
+      <w:pPr>
+        <w:jc w:val="left"/>
+      </w:pPr>
+      <w:r>
+        <w:t>3</w:t>
+      </w:r>
+      <w:r>
+        <w:t xml:space="preserve">) </w:t>
+      </w:r>
+      <w:r>
+        <w:rPr>
+          <w:lang w:val="en-US"/>
+        </w:rPr>
+        <w:t>list</w:t>
+      </w:r>
+      <w:r>
+        <w:t xml:space="preserve"> </w:t>
+      </w:r>
+      <w:r>
+        <w:t xml:space="preserve">описан с помощью </w:t>
       </w:r>
       <w:r>
         <w:rPr>
@@ -1157,579 +2963,11 @@
         <w:t>cons</w:t>
       </w:r>
       <w:r>
-        <w:t xml:space="preserve"> </w:t>
-      </w:r>
-      <w:r>
-        <w:rPr>
-          <w:lang w:val="en-US"/>
-        </w:rPr>
-        <w:t>T</w:t>
-      </w:r>
-      <w:r>
-        <w:t xml:space="preserve"> </w:t>
-      </w:r>
-      <w:r>
-        <w:rPr>
-          <w:lang w:val="en-US"/>
-        </w:rPr>
-        <w:t>Nil)</w:t>
-      </w:r>
-    </w:p>
-    <w:p>
-      <w:pPr>
-        <w:rPr>
-          <w:lang w:val="en-US"/>
-        </w:rPr>
-      </w:pPr>
-      <w:r>
-        <w:rPr>
-          <w:lang w:val="en-US"/>
-        </w:rPr>
-        <w:t>(cons Nil T)</w:t>
-      </w:r>
-    </w:p>
-    <w:p>
-      <w:pPr>
-        <w:rPr>
-          <w:lang w:val="en-US"/>
-        </w:rPr>
-      </w:pPr>
-      <w:r>
-        <w:rPr>
-          <w:lang w:val="en-US"/>
-        </w:rPr>
-        <w:t>(list Nil)</w:t>
-      </w:r>
-    </w:p>
-    <w:p>
-      <w:pPr>
-        <w:rPr>
-          <w:lang w:val="en-US"/>
-        </w:rPr>
-      </w:pPr>
-      <w:r>
-        <w:rPr>
-          <w:lang w:val="en-US"/>
-        </w:rPr>
-        <w:t>(cons (T) Nil)</w:t>
-      </w:r>
-    </w:p>
-    <w:p>
-      <w:pPr>
-        <w:rPr>
-          <w:lang w:val="en-US"/>
-        </w:rPr>
-      </w:pPr>
-      <w:r>
-        <w:rPr>
-          <w:lang w:val="en-US"/>
-        </w:rPr>
-        <w:t xml:space="preserve">(list </w:t>
-      </w:r>
-      <w:proofErr w:type="gramStart"/>
-      <w:r>
-        <w:rPr>
-          <w:lang w:val="en-US"/>
-        </w:rPr>
-        <w:t>`(</w:t>
-      </w:r>
-      <w:proofErr w:type="gramEnd"/>
-      <w:r>
-        <w:rPr>
-          <w:lang w:val="en-US"/>
-        </w:rPr>
-        <w:t>one two) `(free temp))</w:t>
-      </w:r>
-    </w:p>
-    <w:p>
-      <w:pPr>
-        <w:rPr>
-          <w:lang w:val="en-US"/>
-        </w:rPr>
-      </w:pPr>
-      <w:r>
-        <w:t>(</w:t>
-      </w:r>
-      <w:r>
-        <w:rPr>
-          <w:lang w:val="en-US"/>
-        </w:rPr>
-        <w:t>cons</w:t>
-      </w:r>
-      <w:r>
-        <w:t xml:space="preserve"> `</w:t>
-      </w:r>
-      <w:r>
-        <w:rPr>
-          <w:lang w:val="en-US"/>
-        </w:rPr>
-        <w:t>Fred</w:t>
-      </w:r>
-      <w:r>
-        <w:t xml:space="preserve"> </w:t>
-      </w:r>
-      <w:proofErr w:type="gramStart"/>
-      <w:r>
-        <w:t>`(</w:t>
-      </w:r>
-      <w:proofErr w:type="gramEnd"/>
-      <w:r>
-        <w:rPr>
-          <w:lang w:val="en-US"/>
-        </w:rPr>
-        <w:t>and Wilma))</w:t>
-      </w:r>
-    </w:p>
-    <w:p>
-      <w:pPr>
-        <w:rPr>
-          <w:lang w:val="en-US"/>
-        </w:rPr>
-      </w:pPr>
-      <w:r>
-        <w:rPr>
-          <w:lang w:val="en-US"/>
-        </w:rPr>
-        <w:t>(cons `Fred `(Wilma))</w:t>
-      </w:r>
-    </w:p>
-    <w:p>
-      <w:pPr>
-        <w:rPr>
-          <w:lang w:val="en-US"/>
-        </w:rPr>
-      </w:pPr>
-      <w:r>
-        <w:rPr>
-          <w:lang w:val="en-US"/>
-        </w:rPr>
-        <w:t>(cons `Fred `(Wilma))</w:t>
-      </w:r>
-    </w:p>
-    <w:p>
-      <w:pPr>
-        <w:rPr>
-          <w:lang w:val="en-US"/>
-        </w:rPr>
-      </w:pPr>
-      <w:r>
-        <w:rPr>
-          <w:lang w:val="en-US"/>
-        </w:rPr>
-        <w:t>(list Nil Nil)</w:t>
-      </w:r>
-    </w:p>
-    <w:p>
-      <w:pPr>
-        <w:rPr>
-          <w:lang w:val="en-US"/>
-        </w:rPr>
-      </w:pPr>
-      <w:r>
-        <w:rPr>
-          <w:lang w:val="en-US"/>
-        </w:rPr>
-        <w:t>(list T Nil)</w:t>
-      </w:r>
-    </w:p>
-    <w:p>
-      <w:pPr>
-        <w:rPr>
-          <w:lang w:val="en-US"/>
-        </w:rPr>
-      </w:pPr>
-      <w:r>
-        <w:rPr>
-          <w:lang w:val="en-US"/>
-        </w:rPr>
-        <w:t>(list Nil T)</w:t>
-      </w:r>
-    </w:p>
-    <w:p>
-      <w:pPr>
-        <w:rPr>
-          <w:lang w:val="en-US"/>
-        </w:rPr>
-      </w:pPr>
-      <w:r>
-        <w:rPr>
-          <w:lang w:val="en-US"/>
-        </w:rPr>
-        <w:t>(cons T (list Nil))</w:t>
-      </w:r>
-    </w:p>
-    <w:p>
-      <w:pPr>
-        <w:rPr>
-          <w:lang w:val="en-US"/>
-        </w:rPr>
-      </w:pPr>
-      <w:r>
-        <w:rPr>
-          <w:lang w:val="en-US"/>
-        </w:rPr>
-        <w:t>(list (T) Nil)</w:t>
-      </w:r>
-    </w:p>
-    <w:p>
-      <w:pPr>
-        <w:rPr>
-          <w:lang w:val="en-US"/>
-        </w:rPr>
-      </w:pPr>
-      <w:r>
-        <w:rPr>
-          <w:lang w:val="en-US"/>
-        </w:rPr>
-        <w:t xml:space="preserve">(cons </w:t>
-      </w:r>
-      <w:proofErr w:type="gramStart"/>
-      <w:r>
-        <w:rPr>
-          <w:lang w:val="en-US"/>
-        </w:rPr>
-        <w:t>`(</w:t>
-      </w:r>
-      <w:proofErr w:type="gramEnd"/>
-      <w:r>
-        <w:rPr>
-          <w:lang w:val="en-US"/>
-        </w:rPr>
-        <w:t>one two) `(free temp))</w:t>
-      </w:r>
-    </w:p>
-    <w:p>
-      <w:pPr>
-        <w:rPr>
-          <w:lang w:val="en-US"/>
-        </w:rPr>
-      </w:pPr>
-    </w:p>
-    <w:p>
-      <w:r>
-        <w:t>Задание 4. Написать функцию (</w:t>
-      </w:r>
-      <w:r>
-        <w:rPr>
-          <w:lang w:val="en-US"/>
-        </w:rPr>
-        <w:t>f</w:t>
-      </w:r>
-      <w:r>
-        <w:t xml:space="preserve"> </w:t>
-      </w:r>
-      <w:proofErr w:type="spellStart"/>
-      <w:r>
-        <w:rPr>
-          <w:lang w:val="en-US"/>
-        </w:rPr>
-        <w:t>ar</w:t>
-      </w:r>
-      <w:proofErr w:type="spellEnd"/>
-      <w:r>
-        <w:t xml:space="preserve">1 </w:t>
-      </w:r>
-      <w:proofErr w:type="spellStart"/>
-      <w:r>
-        <w:rPr>
-          <w:lang w:val="en-US"/>
-        </w:rPr>
-        <w:t>ar</w:t>
-      </w:r>
-      <w:proofErr w:type="spellEnd"/>
-      <w:r>
-        <w:t xml:space="preserve">2 </w:t>
-      </w:r>
-      <w:proofErr w:type="spellStart"/>
-      <w:r>
-        <w:rPr>
-          <w:lang w:val="en-US"/>
-        </w:rPr>
-        <w:t>ar</w:t>
-      </w:r>
-      <w:proofErr w:type="spellEnd"/>
-      <w:r>
-        <w:t xml:space="preserve">3 </w:t>
-      </w:r>
-      <w:proofErr w:type="spellStart"/>
-      <w:r>
-        <w:rPr>
-          <w:lang w:val="en-US"/>
-        </w:rPr>
-        <w:t>ar</w:t>
-      </w:r>
-      <w:proofErr w:type="spellEnd"/>
-      <w:r>
-        <w:t xml:space="preserve">4), </w:t>
-      </w:r>
-      <w:r>
-        <w:t>возвращающую список: ((</w:t>
-      </w:r>
-      <w:proofErr w:type="spellStart"/>
-      <w:r>
-        <w:rPr>
-          <w:lang w:val="en-US"/>
-        </w:rPr>
-        <w:t>ar</w:t>
-      </w:r>
-      <w:proofErr w:type="spellEnd"/>
-      <w:r>
-        <w:t xml:space="preserve">1 </w:t>
-      </w:r>
-      <w:proofErr w:type="spellStart"/>
-      <w:r>
-        <w:rPr>
-          <w:lang w:val="en-US"/>
-        </w:rPr>
-        <w:t>ar</w:t>
-      </w:r>
-      <w:proofErr w:type="spellEnd"/>
-      <w:r>
-        <w:t>2) (</w:t>
-      </w:r>
-      <w:proofErr w:type="spellStart"/>
-      <w:r>
-        <w:rPr>
-          <w:lang w:val="en-US"/>
-        </w:rPr>
-        <w:t>ar</w:t>
-      </w:r>
-      <w:proofErr w:type="spellEnd"/>
-      <w:r>
-        <w:t xml:space="preserve">3 </w:t>
-      </w:r>
-      <w:proofErr w:type="spellStart"/>
-      <w:r>
-        <w:rPr>
-          <w:lang w:val="en-US"/>
-        </w:rPr>
-        <w:t>ar</w:t>
-      </w:r>
-      <w:proofErr w:type="spellEnd"/>
-      <w:r>
-        <w:t>4)).</w:t>
-      </w:r>
-    </w:p>
-    <w:p>
-      <w:r>
-        <w:t xml:space="preserve">Написать функцию </w:t>
-      </w:r>
-      <w:r>
-        <w:t>(</w:t>
-      </w:r>
-      <w:r>
-        <w:rPr>
-          <w:lang w:val="en-US"/>
-        </w:rPr>
-        <w:t>f</w:t>
-      </w:r>
-      <w:r>
-        <w:t xml:space="preserve"> </w:t>
-      </w:r>
-      <w:proofErr w:type="spellStart"/>
-      <w:r>
-        <w:rPr>
-          <w:lang w:val="en-US"/>
-        </w:rPr>
-        <w:t>ar</w:t>
-      </w:r>
-      <w:proofErr w:type="spellEnd"/>
-      <w:r>
-        <w:t xml:space="preserve">1 </w:t>
-      </w:r>
-      <w:proofErr w:type="spellStart"/>
-      <w:r>
-        <w:rPr>
-          <w:lang w:val="en-US"/>
-        </w:rPr>
-        <w:t>ar</w:t>
-      </w:r>
-      <w:proofErr w:type="spellEnd"/>
-      <w:r>
-        <w:t>2)</w:t>
-      </w:r>
-      <w:r>
-        <w:t>, возвращающую ((</w:t>
-      </w:r>
-      <w:proofErr w:type="spellStart"/>
-      <w:r>
-        <w:rPr>
-          <w:lang w:val="en-US"/>
-        </w:rPr>
-        <w:t>ar</w:t>
-      </w:r>
-      <w:proofErr w:type="spellEnd"/>
-      <w:r>
-        <w:t>1) (</w:t>
-      </w:r>
-      <w:proofErr w:type="spellStart"/>
-      <w:r>
-        <w:rPr>
-          <w:lang w:val="en-US"/>
-        </w:rPr>
-        <w:t>ar</w:t>
-      </w:r>
-      <w:proofErr w:type="spellEnd"/>
-      <w:r>
-        <w:t>2)).</w:t>
-      </w:r>
-    </w:p>
-    <w:p>
-      <w:r>
-        <w:t>Написать функцию (</w:t>
-      </w:r>
-      <w:r>
-        <w:rPr>
-          <w:lang w:val="en-US"/>
-        </w:rPr>
-        <w:t>f</w:t>
-      </w:r>
-      <w:r>
-        <w:t xml:space="preserve"> </w:t>
-      </w:r>
-      <w:proofErr w:type="spellStart"/>
-      <w:r>
-        <w:rPr>
-          <w:lang w:val="en-US"/>
-        </w:rPr>
-        <w:t>ar</w:t>
-      </w:r>
-      <w:proofErr w:type="spellEnd"/>
-      <w:r>
-        <w:t xml:space="preserve">1), </w:t>
-      </w:r>
-      <w:r>
-        <w:t>возвращающую (((</w:t>
-      </w:r>
-      <w:proofErr w:type="spellStart"/>
-      <w:r>
-        <w:rPr>
-          <w:lang w:val="en-US"/>
-        </w:rPr>
-        <w:t>ar</w:t>
-      </w:r>
-      <w:proofErr w:type="spellEnd"/>
-      <w:r>
-        <w:t>1))).</w:t>
-      </w:r>
-    </w:p>
-    <w:p>
-      <w:pPr>
-        <w:rPr>
-          <w:lang w:val="en-US"/>
-        </w:rPr>
-      </w:pPr>
-      <w:r>
-        <w:t>Представить результаты в виде списочных ячеек.</w:t>
-      </w:r>
-    </w:p>
-    <w:p>
-      <w:pPr>
-        <w:rPr>
-          <w:lang w:val="en-US"/>
-        </w:rPr>
-      </w:pPr>
-    </w:p>
-    <w:p>
-      <w:pPr>
-        <w:pStyle w:val="1"/>
-      </w:pPr>
-      <w:r>
-        <w:t>Теоретическая часть</w:t>
-      </w:r>
-    </w:p>
-    <w:p>
-      <w:r>
-        <w:t xml:space="preserve">1. </w:t>
-      </w:r>
-      <w:r>
-        <w:t>Классификация конструкций.</w:t>
-      </w:r>
-    </w:p>
-    <w:p/>
-    <w:p>
-      <w:r>
-        <w:t xml:space="preserve">2. Что входит в базис языка программирования </w:t>
-      </w:r>
-      <w:r>
-        <w:rPr>
-          <w:lang w:val="en-US"/>
-        </w:rPr>
-        <w:t>Lisp</w:t>
-      </w:r>
-      <w:r>
-        <w:t>?</w:t>
-      </w:r>
-    </w:p>
-    <w:p/>
-    <w:p>
-      <w:r>
-        <w:t xml:space="preserve">3. </w:t>
-      </w:r>
-      <w:r>
-        <w:t xml:space="preserve">Примеры работы </w:t>
-      </w:r>
-      <w:r>
-        <w:rPr>
-          <w:lang w:val="en-US"/>
-        </w:rPr>
-        <w:t>car</w:t>
-      </w:r>
-      <w:r>
-        <w:t xml:space="preserve"> </w:t>
-      </w:r>
-      <w:r>
-        <w:t xml:space="preserve">и </w:t>
-      </w:r>
-      <w:proofErr w:type="spellStart"/>
-      <w:r>
-        <w:rPr>
-          <w:lang w:val="en-US"/>
-        </w:rPr>
-        <w:t>cdr</w:t>
-      </w:r>
-      <w:proofErr w:type="spellEnd"/>
-      <w:r>
-        <w:t xml:space="preserve">. </w:t>
-      </w:r>
-      <w:r>
-        <w:t>Что вернут данные селекторы?</w:t>
-      </w:r>
-    </w:p>
-    <w:p/>
-    <w:p>
-      <w:r>
-        <w:t xml:space="preserve">4. В чём отличие работы </w:t>
-      </w:r>
-      <w:r>
-        <w:rPr>
-          <w:lang w:val="en-US"/>
-        </w:rPr>
-        <w:t>cons</w:t>
-      </w:r>
-      <w:r>
-        <w:t xml:space="preserve"> </w:t>
-      </w:r>
-      <w:r>
-        <w:t xml:space="preserve">и </w:t>
-      </w:r>
-      <w:r>
-        <w:rPr>
-          <w:lang w:val="en-US"/>
-        </w:rPr>
-        <w:t>list</w:t>
-      </w:r>
-      <w:r>
-        <w:t>?</w:t>
-      </w:r>
-    </w:p>
-    <w:p>
-      <w:pPr>
-        <w:jc w:val="left"/>
-      </w:pPr>
+        <w:t>;</w:t>
+      </w:r>
     </w:p>
     <w:sectPr>
-      <w:footerReference w:type="default" r:id="rId7"/>
+      <w:footerReference w:type="default" r:id="rId11"/>
       <w:pgSz w:w="11906" w:h="16838"/>
       <w:pgMar w:top="1134" w:right="850" w:bottom="1134" w:left="1701" w:header="708" w:footer="708" w:gutter="0"/>
       <w:cols w:space="708"/>
@@ -1775,6 +3013,7 @@
         <w:docPartUnique/>
       </w:docPartObj>
     </w:sdtPr>
+    <w:sdtEndPr/>
     <w:sdtContent>
       <w:p>
         <w:pPr>
@@ -1830,6 +3069,189 @@
     </w:p>
   </w:footnote>
 </w:footnotes>
+</file>
+
+<file path=word/numbering.xml><?xml version="1.0" encoding="utf-8"?>
+<w:numbering xmlns:wpc="http://schemas.microsoft.com/office/word/2010/wordprocessingCanvas" xmlns:cx="http://schemas.microsoft.com/office/drawing/2014/chartex" xmlns:cx1="http://schemas.microsoft.com/office/drawing/2015/9/8/chartex" xmlns:cx2="http://schemas.microsoft.com/office/drawing/2015/10/21/chartex" xmlns:cx3="http://schemas.microsoft.com/office/drawing/2016/5/9/chartex" xmlns:cx4="http://schemas.microsoft.com/office/drawing/2016/5/10/chartex" xmlns:cx5="http://schemas.microsoft.com/office/drawing/2016/5/11/chartex" xmlns:cx6="http://schemas.microsoft.com/office/drawing/2016/5/12/chartex" xmlns:cx7="http://schemas.microsoft.com/office/drawing/2016/5/13/chartex" xmlns:cx8="http://schemas.microsoft.com/office/drawing/2016/5/14/chartex" xmlns:mc="http://schemas.openxmlformats.org/markup-compatibility/2006" xmlns:aink="http://schemas.microsoft.com/office/drawing/2016/ink" xmlns:am3d="http://schemas.microsoft.com/office/drawing/2017/model3d" xmlns:o="urn:schemas-microsoft-com:office:office" xmlns:r="http://schemas.openxmlformats.org/officeDocument/2006/relationships" xmlns:m="http://schemas.openxmlformats.org/officeDocument/2006/math" xmlns:v="urn:schemas-microsoft-com:vml" xmlns:wp14="http://schemas.microsoft.com/office/word/2010/wordprocessingDrawing" xmlns:wp="http://schemas.openxmlformats.org/drawingml/2006/wordprocessingDrawing" xmlns:w10="urn:schemas-microsoft-com:office:word" xmlns:w="http://schemas.openxmlformats.org/wordprocessingml/2006/main" xmlns:w14="http://schemas.microsoft.com/office/word/2010/wordml" xmlns:w15="http://schemas.microsoft.com/office/word/2012/wordml" xmlns:w16cex="http://schemas.microsoft.com/office/word/2018/wordml/cex" xmlns:w16cid="http://schemas.microsoft.com/office/word/2016/wordml/cid" xmlns:w16="http://schemas.microsoft.com/office/word/2018/wordml" xmlns:w16se="http://schemas.microsoft.com/office/word/2015/wordml/symex" xmlns:wpg="http://schemas.microsoft.com/office/word/2010/wordprocessingGroup" xmlns:wpi="http://schemas.microsoft.com/office/word/2010/wordprocessingInk" xmlns:wne="http://schemas.microsoft.com/office/word/2006/wordml" xmlns:wps="http://schemas.microsoft.com/office/word/2010/wordprocessingShape" mc:Ignorable="w14 w15 w16se w16cid w16 w16cex wp14">
+  <w:abstractNum w:abstractNumId="0" w15:restartNumberingAfterBreak="0">
+    <w:nsid w:val="09DA24C9"/>
+    <w:multiLevelType w:val="hybridMultilevel"/>
+    <w:tmpl w:val="E6FE3D98"/>
+    <w:lvl w:ilvl="0" w:tplc="04190011">
+      <w:start w:val="1"/>
+      <w:numFmt w:val="decimal"/>
+      <w:lvlText w:val="%1)"/>
+      <w:lvlJc w:val="left"/>
+      <w:pPr>
+        <w:ind w:left="720" w:hanging="360"/>
+      </w:pPr>
+    </w:lvl>
+    <w:lvl w:ilvl="1" w:tplc="04190019" w:tentative="1">
+      <w:start w:val="1"/>
+      <w:numFmt w:val="lowerLetter"/>
+      <w:lvlText w:val="%2."/>
+      <w:lvlJc w:val="left"/>
+      <w:pPr>
+        <w:ind w:left="1440" w:hanging="360"/>
+      </w:pPr>
+    </w:lvl>
+    <w:lvl w:ilvl="2" w:tplc="0419001B" w:tentative="1">
+      <w:start w:val="1"/>
+      <w:numFmt w:val="lowerRoman"/>
+      <w:lvlText w:val="%3."/>
+      <w:lvlJc w:val="right"/>
+      <w:pPr>
+        <w:ind w:left="2160" w:hanging="180"/>
+      </w:pPr>
+    </w:lvl>
+    <w:lvl w:ilvl="3" w:tplc="0419000F" w:tentative="1">
+      <w:start w:val="1"/>
+      <w:numFmt w:val="decimal"/>
+      <w:lvlText w:val="%4."/>
+      <w:lvlJc w:val="left"/>
+      <w:pPr>
+        <w:ind w:left="2880" w:hanging="360"/>
+      </w:pPr>
+    </w:lvl>
+    <w:lvl w:ilvl="4" w:tplc="04190019" w:tentative="1">
+      <w:start w:val="1"/>
+      <w:numFmt w:val="lowerLetter"/>
+      <w:lvlText w:val="%5."/>
+      <w:lvlJc w:val="left"/>
+      <w:pPr>
+        <w:ind w:left="3600" w:hanging="360"/>
+      </w:pPr>
+    </w:lvl>
+    <w:lvl w:ilvl="5" w:tplc="0419001B" w:tentative="1">
+      <w:start w:val="1"/>
+      <w:numFmt w:val="lowerRoman"/>
+      <w:lvlText w:val="%6."/>
+      <w:lvlJc w:val="right"/>
+      <w:pPr>
+        <w:ind w:left="4320" w:hanging="180"/>
+      </w:pPr>
+    </w:lvl>
+    <w:lvl w:ilvl="6" w:tplc="0419000F" w:tentative="1">
+      <w:start w:val="1"/>
+      <w:numFmt w:val="decimal"/>
+      <w:lvlText w:val="%7."/>
+      <w:lvlJc w:val="left"/>
+      <w:pPr>
+        <w:ind w:left="5040" w:hanging="360"/>
+      </w:pPr>
+    </w:lvl>
+    <w:lvl w:ilvl="7" w:tplc="04190019" w:tentative="1">
+      <w:start w:val="1"/>
+      <w:numFmt w:val="lowerLetter"/>
+      <w:lvlText w:val="%8."/>
+      <w:lvlJc w:val="left"/>
+      <w:pPr>
+        <w:ind w:left="5760" w:hanging="360"/>
+      </w:pPr>
+    </w:lvl>
+    <w:lvl w:ilvl="8" w:tplc="0419001B" w:tentative="1">
+      <w:start w:val="1"/>
+      <w:numFmt w:val="lowerRoman"/>
+      <w:lvlText w:val="%9."/>
+      <w:lvlJc w:val="right"/>
+      <w:pPr>
+        <w:ind w:left="6480" w:hanging="180"/>
+      </w:pPr>
+    </w:lvl>
+  </w:abstractNum>
+  <w:abstractNum w:abstractNumId="1" w15:restartNumberingAfterBreak="0">
+    <w:nsid w:val="77525679"/>
+    <w:multiLevelType w:val="hybridMultilevel"/>
+    <w:tmpl w:val="6D7CA994"/>
+    <w:lvl w:ilvl="0" w:tplc="04190011">
+      <w:start w:val="1"/>
+      <w:numFmt w:val="decimal"/>
+      <w:lvlText w:val="%1)"/>
+      <w:lvlJc w:val="left"/>
+      <w:pPr>
+        <w:ind w:left="720" w:hanging="360"/>
+      </w:pPr>
+    </w:lvl>
+    <w:lvl w:ilvl="1" w:tplc="04190019">
+      <w:start w:val="1"/>
+      <w:numFmt w:val="lowerLetter"/>
+      <w:lvlText w:val="%2."/>
+      <w:lvlJc w:val="left"/>
+      <w:pPr>
+        <w:ind w:left="1440" w:hanging="360"/>
+      </w:pPr>
+    </w:lvl>
+    <w:lvl w:ilvl="2" w:tplc="0419001B" w:tentative="1">
+      <w:start w:val="1"/>
+      <w:numFmt w:val="lowerRoman"/>
+      <w:lvlText w:val="%3."/>
+      <w:lvlJc w:val="right"/>
+      <w:pPr>
+        <w:ind w:left="2160" w:hanging="180"/>
+      </w:pPr>
+    </w:lvl>
+    <w:lvl w:ilvl="3" w:tplc="0419000F" w:tentative="1">
+      <w:start w:val="1"/>
+      <w:numFmt w:val="decimal"/>
+      <w:lvlText w:val="%4."/>
+      <w:lvlJc w:val="left"/>
+      <w:pPr>
+        <w:ind w:left="2880" w:hanging="360"/>
+      </w:pPr>
+    </w:lvl>
+    <w:lvl w:ilvl="4" w:tplc="04190019" w:tentative="1">
+      <w:start w:val="1"/>
+      <w:numFmt w:val="lowerLetter"/>
+      <w:lvlText w:val="%5."/>
+      <w:lvlJc w:val="left"/>
+      <w:pPr>
+        <w:ind w:left="3600" w:hanging="360"/>
+      </w:pPr>
+    </w:lvl>
+    <w:lvl w:ilvl="5" w:tplc="0419001B" w:tentative="1">
+      <w:start w:val="1"/>
+      <w:numFmt w:val="lowerRoman"/>
+      <w:lvlText w:val="%6."/>
+      <w:lvlJc w:val="right"/>
+      <w:pPr>
+        <w:ind w:left="4320" w:hanging="180"/>
+      </w:pPr>
+    </w:lvl>
+    <w:lvl w:ilvl="6" w:tplc="0419000F" w:tentative="1">
+      <w:start w:val="1"/>
+      <w:numFmt w:val="decimal"/>
+      <w:lvlText w:val="%7."/>
+      <w:lvlJc w:val="left"/>
+      <w:pPr>
+        <w:ind w:left="5040" w:hanging="360"/>
+      </w:pPr>
+    </w:lvl>
+    <w:lvl w:ilvl="7" w:tplc="04190019" w:tentative="1">
+      <w:start w:val="1"/>
+      <w:numFmt w:val="lowerLetter"/>
+      <w:lvlText w:val="%8."/>
+      <w:lvlJc w:val="left"/>
+      <w:pPr>
+        <w:ind w:left="5760" w:hanging="360"/>
+      </w:pPr>
+    </w:lvl>
+    <w:lvl w:ilvl="8" w:tplc="0419001B" w:tentative="1">
+      <w:start w:val="1"/>
+      <w:numFmt w:val="lowerRoman"/>
+      <w:lvlText w:val="%9."/>
+      <w:lvlJc w:val="right"/>
+      <w:pPr>
+        <w:ind w:left="6480" w:hanging="180"/>
+      </w:pPr>
+    </w:lvl>
+  </w:abstractNum>
+  <w:num w:numId="1">
+    <w:abstractNumId w:val="0"/>
+  </w:num>
+  <w:num w:numId="2">
+    <w:abstractNumId w:val="1"/>
+  </w:num>
+</w:numbering>
 </file>
 
 <file path=word/styles.xml><?xml version="1.0" encoding="utf-8"?>
@@ -2230,7 +3652,7 @@
   <w:style w:type="paragraph" w:default="1" w:styleId="a">
     <w:name w:val="Normal"/>
     <w:qFormat/>
-    <w:rsid w:val="00137FC5"/>
+    <w:rsid w:val="008B67DC"/>
     <w:pPr>
       <w:spacing w:line="240" w:lineRule="auto"/>
       <w:jc w:val="both"/>
@@ -2265,7 +3687,6 @@
   <w:style w:type="character" w:default="1" w:styleId="a0">
     <w:name w:val="Default Paragraph Font"/>
     <w:uiPriority w:val="1"/>
-    <w:semiHidden/>
     <w:unhideWhenUsed/>
   </w:style>
   <w:style w:type="table" w:default="1" w:styleId="a1">
@@ -2373,6 +3794,17 @@
       <w:rFonts w:ascii="Times New Roman" w:hAnsi="Times New Roman"/>
       <w:sz w:val="28"/>
     </w:rPr>
+  </w:style>
+  <w:style w:type="paragraph" w:styleId="a8">
+    <w:name w:val="List Paragraph"/>
+    <w:basedOn w:val="a"/>
+    <w:uiPriority w:val="34"/>
+    <w:qFormat/>
+    <w:rsid w:val="004043B7"/>
+    <w:pPr>
+      <w:ind w:left="720"/>
+      <w:contextualSpacing/>
+    </w:pPr>
   </w:style>
 </w:styles>
 </file>

</xml_diff>

<commit_message>
FIX: minor fixes: COOL:
</commit_message>
<xml_diff>
--- a/LisP/lab_02/report.docx
+++ b/LisP/lab_02/report.docx
@@ -498,9 +498,8 @@
           <w:sz w:val="44"/>
           <w:szCs w:val="44"/>
         </w:rPr>
-        <w:t xml:space="preserve">Списки в </w:t>
-      </w:r>
-      <w:proofErr w:type="spellStart"/>
+        <w:t>Списки в Lisp</w:t>
+      </w:r>
       <w:r>
         <w:rPr>
           <w:rFonts w:eastAsia="Calibri" w:cs="Times New Roman"/>
@@ -508,9 +507,8 @@
           <w:sz w:val="44"/>
           <w:szCs w:val="44"/>
         </w:rPr>
-        <w:t>Lisp</w:t>
-      </w:r>
-      <w:proofErr w:type="spellEnd"/>
+        <w:t xml:space="preserve">. </w:t>
+      </w:r>
       <w:r>
         <w:rPr>
           <w:rFonts w:eastAsia="Calibri" w:cs="Times New Roman"/>
@@ -518,7 +516,7 @@
           <w:sz w:val="44"/>
           <w:szCs w:val="44"/>
         </w:rPr>
-        <w:t xml:space="preserve">. </w:t>
+        <w:t>Использование стандартных функций</w:t>
       </w:r>
       <w:r>
         <w:rPr>
@@ -527,15 +525,6 @@
           <w:sz w:val="44"/>
           <w:szCs w:val="44"/>
         </w:rPr>
-        <w:t>Использование стандартных функций</w:t>
-      </w:r>
-      <w:r>
-        <w:rPr>
-          <w:rFonts w:eastAsia="Calibri" w:cs="Times New Roman"/>
-          <w:bCs/>
-          <w:sz w:val="44"/>
-          <w:szCs w:val="44"/>
-        </w:rPr>
         <w:t>».</w:t>
       </w:r>
     </w:p>
@@ -697,23 +686,7 @@
           <w:rFonts w:eastAsia="Calibri" w:cs="Times New Roman"/>
           <w:sz w:val="32"/>
         </w:rPr>
-        <w:t xml:space="preserve">: </w:t>
-      </w:r>
-      <w:proofErr w:type="spellStart"/>
-      <w:r>
-        <w:rPr>
-          <w:rFonts w:eastAsia="Calibri" w:cs="Times New Roman"/>
-          <w:sz w:val="32"/>
-        </w:rPr>
-        <w:t>Толпинская</w:t>
-      </w:r>
-      <w:proofErr w:type="spellEnd"/>
-      <w:r>
-        <w:rPr>
-          <w:rFonts w:eastAsia="Calibri" w:cs="Times New Roman"/>
-          <w:sz w:val="32"/>
-        </w:rPr>
-        <w:t xml:space="preserve"> Н. Б.</w:t>
+        <w:t>: Толпинская Н. Б.</w:t>
       </w:r>
       <w:r>
         <w:rPr>
@@ -784,7 +757,6 @@
         <w:rPr>
           <w:rFonts w:eastAsia="Calibri" w:cs="Times New Roman"/>
           <w:i/>
-          <w:lang w:val="en-US"/>
         </w:rPr>
       </w:pPr>
     </w:p>
@@ -935,21 +907,7 @@
         <w:rPr>
           <w:lang w:val="en-US"/>
         </w:rPr>
-        <w:t>(car (</w:t>
-      </w:r>
-      <w:proofErr w:type="spellStart"/>
-      <w:r>
-        <w:rPr>
-          <w:lang w:val="en-US"/>
-        </w:rPr>
-        <w:t>cdr</w:t>
-      </w:r>
-      <w:proofErr w:type="spellEnd"/>
-      <w:r>
-        <w:rPr>
-          <w:lang w:val="en-US"/>
-        </w:rPr>
-        <w:t xml:space="preserve"> `(one two three four five)))</w:t>
+        <w:t>(car (cdr `(one two three four five)))</w:t>
       </w:r>
       <w:r>
         <w:rPr>
@@ -974,35 +932,7 @@
         <w:rPr>
           <w:lang w:val="en-US"/>
         </w:rPr>
-        <w:t>(car (</w:t>
-      </w:r>
-      <w:proofErr w:type="spellStart"/>
-      <w:r>
-        <w:rPr>
-          <w:lang w:val="en-US"/>
-        </w:rPr>
-        <w:t>cdr</w:t>
-      </w:r>
-      <w:proofErr w:type="spellEnd"/>
-      <w:r>
-        <w:rPr>
-          <w:lang w:val="en-US"/>
-        </w:rPr>
-        <w:t xml:space="preserve"> (</w:t>
-      </w:r>
-      <w:proofErr w:type="spellStart"/>
-      <w:r>
-        <w:rPr>
-          <w:lang w:val="en-US"/>
-        </w:rPr>
-        <w:t>cdr</w:t>
-      </w:r>
-      <w:proofErr w:type="spellEnd"/>
-      <w:r>
-        <w:rPr>
-          <w:lang w:val="en-US"/>
-        </w:rPr>
-        <w:t xml:space="preserve"> `(one two three four five))))</w:t>
+        <w:t>(car (cdr (cdr `(one two three four five))))</w:t>
       </w:r>
       <w:r>
         <w:rPr>
@@ -1027,49 +957,7 @@
         <w:rPr>
           <w:lang w:val="en-US"/>
         </w:rPr>
-        <w:t>(car (</w:t>
-      </w:r>
-      <w:proofErr w:type="spellStart"/>
-      <w:r>
-        <w:rPr>
-          <w:lang w:val="en-US"/>
-        </w:rPr>
-        <w:t>cdr</w:t>
-      </w:r>
-      <w:proofErr w:type="spellEnd"/>
-      <w:r>
-        <w:rPr>
-          <w:lang w:val="en-US"/>
-        </w:rPr>
-        <w:t xml:space="preserve"> (</w:t>
-      </w:r>
-      <w:proofErr w:type="spellStart"/>
-      <w:r>
-        <w:rPr>
-          <w:lang w:val="en-US"/>
-        </w:rPr>
-        <w:t>cdr</w:t>
-      </w:r>
-      <w:proofErr w:type="spellEnd"/>
-      <w:r>
-        <w:rPr>
-          <w:lang w:val="en-US"/>
-        </w:rPr>
-        <w:t xml:space="preserve"> (</w:t>
-      </w:r>
-      <w:proofErr w:type="spellStart"/>
-      <w:r>
-        <w:rPr>
-          <w:lang w:val="en-US"/>
-        </w:rPr>
-        <w:t>cdr</w:t>
-      </w:r>
-      <w:proofErr w:type="spellEnd"/>
-      <w:r>
-        <w:rPr>
-          <w:lang w:val="en-US"/>
-        </w:rPr>
-        <w:t xml:space="preserve"> `(one two three four five)))))</w:t>
+        <w:t>(car (cdr (cdr (cdr `(one two three four five)))))</w:t>
       </w:r>
       <w:r>
         <w:rPr>
@@ -1102,28 +990,197 @@
           <w:szCs w:val="28"/>
           <w:lang w:val="en-US"/>
         </w:rPr>
+        <w:t>(caadr `((blue cube) (red pyramid)))</w:t>
+      </w:r>
+      <w:r>
+        <w:rPr>
+          <w:szCs w:val="28"/>
+          <w:lang w:val="en-US"/>
+        </w:rPr>
+        <w:t>;</w:t>
+      </w:r>
+    </w:p>
+    <w:p>
+      <w:pPr>
+        <w:rPr>
+          <w:szCs w:val="28"/>
+          <w:lang w:val="en-US"/>
+        </w:rPr>
+      </w:pPr>
+      <w:r>
+        <w:rPr>
+          <w:szCs w:val="28"/>
+          <w:lang w:val="en-US"/>
+        </w:rPr>
+        <w:t xml:space="preserve">b) </w:t>
+      </w:r>
+      <w:r>
+        <w:rPr>
+          <w:szCs w:val="28"/>
+          <w:lang w:val="en-US"/>
+        </w:rPr>
+        <w:t>(cdar `((abc) (def) (ghi)))</w:t>
+      </w:r>
+      <w:r>
+        <w:rPr>
+          <w:szCs w:val="28"/>
+          <w:lang w:val="en-US"/>
+        </w:rPr>
+        <w:t>;</w:t>
+      </w:r>
+    </w:p>
+    <w:p>
+      <w:pPr>
+        <w:rPr>
+          <w:szCs w:val="28"/>
+          <w:lang w:val="en-US"/>
+        </w:rPr>
+      </w:pPr>
+      <w:r>
+        <w:rPr>
+          <w:szCs w:val="28"/>
+          <w:lang w:val="en-US"/>
+        </w:rPr>
+        <w:t xml:space="preserve">c) </w:t>
+      </w:r>
+      <w:r>
+        <w:rPr>
+          <w:szCs w:val="28"/>
+          <w:lang w:val="en-US"/>
+        </w:rPr>
+        <w:t>(cadr `((abc) (def) (ghi)))</w:t>
+      </w:r>
+      <w:r>
+        <w:rPr>
+          <w:szCs w:val="28"/>
+          <w:lang w:val="en-US"/>
+        </w:rPr>
+        <w:t>;</w:t>
+      </w:r>
+    </w:p>
+    <w:p>
+      <w:pPr>
+        <w:rPr>
+          <w:szCs w:val="28"/>
+          <w:lang w:val="en-US"/>
+        </w:rPr>
+      </w:pPr>
+      <w:r>
+        <w:rPr>
+          <w:szCs w:val="28"/>
+          <w:lang w:val="en-US"/>
+        </w:rPr>
+        <w:t xml:space="preserve">d) </w:t>
+      </w:r>
+      <w:r>
+        <w:rPr>
+          <w:szCs w:val="28"/>
+          <w:lang w:val="en-US"/>
+        </w:rPr>
+        <w:t>(caddr `((abc) (def) (ghi)))</w:t>
+      </w:r>
+      <w:r>
+        <w:rPr>
+          <w:szCs w:val="28"/>
+          <w:lang w:val="en-US"/>
+        </w:rPr>
+        <w:t>;</w:t>
+      </w:r>
+    </w:p>
+    <w:p>
+      <w:pPr>
+        <w:rPr>
+          <w:szCs w:val="28"/>
+          <w:lang w:val="en-US"/>
+        </w:rPr>
+      </w:pPr>
+      <w:r>
+        <w:rPr>
+          <w:szCs w:val="28"/>
+        </w:rPr>
+        <w:t>Ответ</w:t>
+      </w:r>
+      <w:r>
+        <w:rPr>
+          <w:szCs w:val="28"/>
+          <w:lang w:val="en-US"/>
+        </w:rPr>
+        <w:t>:</w:t>
+      </w:r>
+    </w:p>
+    <w:p>
+      <w:pPr>
+        <w:rPr>
+          <w:szCs w:val="28"/>
+          <w:lang w:val="en-US"/>
+        </w:rPr>
+      </w:pPr>
+      <w:r>
+        <w:rPr>
+          <w:szCs w:val="28"/>
+          <w:lang w:val="en-US"/>
+        </w:rPr>
+        <w:t>a) RED;</w:t>
+      </w:r>
+    </w:p>
+    <w:p>
+      <w:pPr>
+        <w:rPr>
+          <w:szCs w:val="28"/>
+          <w:lang w:val="en-US"/>
+        </w:rPr>
+      </w:pPr>
+      <w:r>
+        <w:rPr>
+          <w:szCs w:val="28"/>
+          <w:lang w:val="en-US"/>
+        </w:rPr>
+        <w:t>b) NIL;</w:t>
+      </w:r>
+    </w:p>
+    <w:p>
+      <w:pPr>
+        <w:rPr>
+          <w:szCs w:val="28"/>
+        </w:rPr>
+      </w:pPr>
+      <w:r>
+        <w:rPr>
+          <w:szCs w:val="28"/>
+          <w:lang w:val="en-US"/>
+        </w:rPr>
+        <w:t>c</w:t>
+      </w:r>
+      <w:r>
+        <w:rPr>
+          <w:szCs w:val="28"/>
+        </w:rPr>
+        <w:t xml:space="preserve">) </w:t>
+      </w:r>
+      <w:r>
+        <w:rPr>
+          <w:szCs w:val="28"/>
+          <w:lang w:val="en-US"/>
+        </w:rPr>
         <w:t>(</w:t>
       </w:r>
-      <w:proofErr w:type="spellStart"/>
-      <w:r>
-        <w:rPr>
-          <w:szCs w:val="28"/>
-          <w:lang w:val="en-US"/>
-        </w:rPr>
-        <w:t>caadr</w:t>
-      </w:r>
-      <w:proofErr w:type="spellEnd"/>
-      <w:r>
-        <w:rPr>
-          <w:szCs w:val="28"/>
-          <w:lang w:val="en-US"/>
-        </w:rPr>
-        <w:t> `((blue cube) (red pyramid)))</w:t>
-      </w:r>
-      <w:r>
-        <w:rPr>
-          <w:szCs w:val="28"/>
-          <w:lang w:val="en-US"/>
+      <w:r>
+        <w:rPr>
+          <w:szCs w:val="28"/>
+          <w:lang w:val="en-US"/>
+        </w:rPr>
+        <w:t>DEF</w:t>
+      </w:r>
+      <w:r>
+        <w:rPr>
+          <w:szCs w:val="28"/>
+          <w:lang w:val="en-US"/>
+        </w:rPr>
+        <w:t>)</w:t>
+      </w:r>
+      <w:r>
+        <w:rPr>
+          <w:szCs w:val="28"/>
         </w:rPr>
         <w:t>;</w:t>
       </w:r>
@@ -1132,15 +1189,20 @@
       <w:pPr>
         <w:rPr>
           <w:szCs w:val="28"/>
-          <w:lang w:val="en-US"/>
-        </w:rPr>
-      </w:pPr>
-      <w:r>
-        <w:rPr>
-          <w:szCs w:val="28"/>
-          <w:lang w:val="en-US"/>
-        </w:rPr>
-        <w:t xml:space="preserve">b) </w:t>
+        </w:rPr>
+      </w:pPr>
+      <w:r>
+        <w:rPr>
+          <w:szCs w:val="28"/>
+          <w:lang w:val="en-US"/>
+        </w:rPr>
+        <w:t>d</w:t>
+      </w:r>
+      <w:r>
+        <w:rPr>
+          <w:szCs w:val="28"/>
+        </w:rPr>
+        <w:t xml:space="preserve">) </w:t>
       </w:r>
       <w:r>
         <w:rPr>
@@ -1149,325 +1211,19 @@
         </w:rPr>
         <w:t>(</w:t>
       </w:r>
-      <w:proofErr w:type="spellStart"/>
-      <w:r>
-        <w:rPr>
-          <w:szCs w:val="28"/>
-          <w:lang w:val="en-US"/>
-        </w:rPr>
-        <w:t>cdar</w:t>
-      </w:r>
-      <w:proofErr w:type="spellEnd"/>
-      <w:r>
-        <w:rPr>
-          <w:szCs w:val="28"/>
-          <w:lang w:val="en-US"/>
-        </w:rPr>
-        <w:t> `((</w:t>
-      </w:r>
-      <w:proofErr w:type="spellStart"/>
-      <w:r>
-        <w:rPr>
-          <w:szCs w:val="28"/>
-          <w:lang w:val="en-US"/>
-        </w:rPr>
-        <w:t>abc</w:t>
-      </w:r>
-      <w:proofErr w:type="spellEnd"/>
-      <w:r>
-        <w:rPr>
-          <w:szCs w:val="28"/>
-          <w:lang w:val="en-US"/>
-        </w:rPr>
-        <w:t>) (def) (</w:t>
-      </w:r>
-      <w:proofErr w:type="spellStart"/>
-      <w:r>
-        <w:rPr>
-          <w:szCs w:val="28"/>
-          <w:lang w:val="en-US"/>
-        </w:rPr>
-        <w:t>ghi</w:t>
-      </w:r>
-      <w:proofErr w:type="spellEnd"/>
-      <w:r>
-        <w:rPr>
-          <w:szCs w:val="28"/>
-          <w:lang w:val="en-US"/>
-        </w:rPr>
-        <w:t>)))</w:t>
-      </w:r>
-      <w:r>
-        <w:rPr>
-          <w:szCs w:val="28"/>
-          <w:lang w:val="en-US"/>
-        </w:rPr>
-        <w:t>;</w:t>
-      </w:r>
-    </w:p>
-    <w:p>
-      <w:pPr>
-        <w:rPr>
-          <w:szCs w:val="28"/>
-          <w:lang w:val="en-US"/>
-        </w:rPr>
-      </w:pPr>
-      <w:r>
-        <w:rPr>
-          <w:szCs w:val="28"/>
-          <w:lang w:val="en-US"/>
-        </w:rPr>
-        <w:t xml:space="preserve">c) </w:t>
-      </w:r>
-      <w:r>
-        <w:rPr>
-          <w:szCs w:val="28"/>
-          <w:lang w:val="en-US"/>
-        </w:rPr>
-        <w:t>(</w:t>
-      </w:r>
-      <w:proofErr w:type="spellStart"/>
-      <w:r>
-        <w:rPr>
-          <w:szCs w:val="28"/>
-          <w:lang w:val="en-US"/>
-        </w:rPr>
-        <w:t>cadr</w:t>
-      </w:r>
-      <w:proofErr w:type="spellEnd"/>
-      <w:r>
-        <w:rPr>
-          <w:szCs w:val="28"/>
-          <w:lang w:val="en-US"/>
-        </w:rPr>
-        <w:t> `((</w:t>
-      </w:r>
-      <w:proofErr w:type="spellStart"/>
-      <w:r>
-        <w:rPr>
-          <w:szCs w:val="28"/>
-          <w:lang w:val="en-US"/>
-        </w:rPr>
-        <w:t>abc</w:t>
-      </w:r>
-      <w:proofErr w:type="spellEnd"/>
-      <w:r>
-        <w:rPr>
-          <w:szCs w:val="28"/>
-          <w:lang w:val="en-US"/>
-        </w:rPr>
-        <w:t>) (def) (</w:t>
-      </w:r>
-      <w:proofErr w:type="spellStart"/>
-      <w:r>
-        <w:rPr>
-          <w:szCs w:val="28"/>
-          <w:lang w:val="en-US"/>
-        </w:rPr>
-        <w:t>ghi</w:t>
-      </w:r>
-      <w:proofErr w:type="spellEnd"/>
-      <w:r>
-        <w:rPr>
-          <w:szCs w:val="28"/>
-          <w:lang w:val="en-US"/>
-        </w:rPr>
-        <w:t>)))</w:t>
-      </w:r>
-      <w:r>
-        <w:rPr>
-          <w:szCs w:val="28"/>
-          <w:lang w:val="en-US"/>
-        </w:rPr>
-        <w:t>;</w:t>
-      </w:r>
-    </w:p>
-    <w:p>
-      <w:pPr>
-        <w:rPr>
-          <w:szCs w:val="28"/>
-          <w:lang w:val="en-US"/>
-        </w:rPr>
-      </w:pPr>
-      <w:r>
-        <w:rPr>
-          <w:szCs w:val="28"/>
-          <w:lang w:val="en-US"/>
-        </w:rPr>
-        <w:t xml:space="preserve">d) </w:t>
-      </w:r>
-      <w:r>
-        <w:rPr>
-          <w:szCs w:val="28"/>
-          <w:lang w:val="en-US"/>
-        </w:rPr>
-        <w:t>(</w:t>
-      </w:r>
-      <w:proofErr w:type="spellStart"/>
-      <w:r>
-        <w:rPr>
-          <w:szCs w:val="28"/>
-          <w:lang w:val="en-US"/>
-        </w:rPr>
-        <w:t>caddr</w:t>
-      </w:r>
-      <w:proofErr w:type="spellEnd"/>
-      <w:r>
-        <w:rPr>
-          <w:szCs w:val="28"/>
-          <w:lang w:val="en-US"/>
-        </w:rPr>
-        <w:t> `((</w:t>
-      </w:r>
-      <w:proofErr w:type="spellStart"/>
-      <w:r>
-        <w:rPr>
-          <w:szCs w:val="28"/>
-          <w:lang w:val="en-US"/>
-        </w:rPr>
-        <w:t>abc</w:t>
-      </w:r>
-      <w:proofErr w:type="spellEnd"/>
-      <w:r>
-        <w:rPr>
-          <w:szCs w:val="28"/>
-          <w:lang w:val="en-US"/>
-        </w:rPr>
-        <w:t>) (def) (</w:t>
-      </w:r>
-      <w:proofErr w:type="spellStart"/>
-      <w:r>
-        <w:rPr>
-          <w:szCs w:val="28"/>
-          <w:lang w:val="en-US"/>
-        </w:rPr>
-        <w:t>ghi</w:t>
-      </w:r>
-      <w:proofErr w:type="spellEnd"/>
-      <w:r>
-        <w:rPr>
-          <w:szCs w:val="28"/>
-          <w:lang w:val="en-US"/>
-        </w:rPr>
-        <w:t>)))</w:t>
-      </w:r>
-      <w:r>
-        <w:rPr>
-          <w:szCs w:val="28"/>
-          <w:lang w:val="en-US"/>
-        </w:rPr>
-        <w:t>;</w:t>
-      </w:r>
-    </w:p>
-    <w:p>
-      <w:pPr>
-        <w:rPr>
-          <w:szCs w:val="28"/>
-          <w:lang w:val="en-US"/>
-        </w:rPr>
-      </w:pPr>
-      <w:r>
-        <w:rPr>
-          <w:szCs w:val="28"/>
-        </w:rPr>
-        <w:t>Ответ</w:t>
-      </w:r>
-      <w:r>
-        <w:rPr>
-          <w:szCs w:val="28"/>
-          <w:lang w:val="en-US"/>
-        </w:rPr>
-        <w:t>:</w:t>
-      </w:r>
-    </w:p>
-    <w:p>
-      <w:pPr>
-        <w:rPr>
-          <w:szCs w:val="28"/>
-          <w:lang w:val="en-US"/>
-        </w:rPr>
-      </w:pPr>
-      <w:r>
-        <w:rPr>
-          <w:szCs w:val="28"/>
-          <w:lang w:val="en-US"/>
-        </w:rPr>
-        <w:t>a) RED;</w:t>
-      </w:r>
-    </w:p>
-    <w:p>
-      <w:pPr>
-        <w:rPr>
-          <w:szCs w:val="28"/>
-          <w:lang w:val="en-US"/>
-        </w:rPr>
-      </w:pPr>
-      <w:r>
-        <w:rPr>
-          <w:szCs w:val="28"/>
-          <w:lang w:val="en-US"/>
-        </w:rPr>
-        <w:t>b) NIL;</w:t>
-      </w:r>
-    </w:p>
-    <w:p>
-      <w:pPr>
-        <w:rPr>
-          <w:szCs w:val="28"/>
-        </w:rPr>
-      </w:pPr>
-      <w:r>
-        <w:rPr>
-          <w:szCs w:val="28"/>
-          <w:lang w:val="en-US"/>
-        </w:rPr>
-        <w:t>c</w:t>
-      </w:r>
-      <w:r>
-        <w:rPr>
-          <w:szCs w:val="28"/>
-        </w:rPr>
-        <w:t xml:space="preserve">) </w:t>
-      </w:r>
-      <w:r>
-        <w:rPr>
-          <w:szCs w:val="28"/>
-          <w:lang w:val="en-US"/>
-        </w:rPr>
-        <w:t>DEF</w:t>
-      </w:r>
-      <w:r>
-        <w:rPr>
-          <w:szCs w:val="28"/>
-        </w:rPr>
-        <w:t>;</w:t>
-      </w:r>
-    </w:p>
-    <w:p>
-      <w:pPr>
-        <w:rPr>
-          <w:szCs w:val="28"/>
-        </w:rPr>
-      </w:pPr>
-      <w:r>
-        <w:rPr>
-          <w:szCs w:val="28"/>
-          <w:lang w:val="en-US"/>
-        </w:rPr>
-        <w:t>d</w:t>
-      </w:r>
-      <w:r>
-        <w:rPr>
-          <w:szCs w:val="28"/>
-        </w:rPr>
-        <w:t xml:space="preserve">) </w:t>
-      </w:r>
       <w:r>
         <w:rPr>
           <w:szCs w:val="28"/>
           <w:lang w:val="en-US"/>
         </w:rPr>
         <w:t>GHI</w:t>
+      </w:r>
+      <w:r>
+        <w:rPr>
+          <w:szCs w:val="28"/>
+          <w:lang w:val="en-US"/>
+        </w:rPr>
+        <w:t>)</w:t>
       </w:r>
       <w:r>
         <w:rPr>
@@ -2076,94 +1832,78 @@
       <w:r>
         <w:t xml:space="preserve"> </w:t>
       </w:r>
-      <w:proofErr w:type="spellStart"/>
       <w:r>
         <w:rPr>
           <w:lang w:val="en-US"/>
         </w:rPr>
         <w:t>ar</w:t>
       </w:r>
-      <w:proofErr w:type="spellEnd"/>
       <w:r>
         <w:t xml:space="preserve">1 </w:t>
       </w:r>
-      <w:proofErr w:type="spellStart"/>
       <w:r>
         <w:rPr>
           <w:lang w:val="en-US"/>
         </w:rPr>
         <w:t>ar</w:t>
       </w:r>
-      <w:proofErr w:type="spellEnd"/>
       <w:r>
         <w:t xml:space="preserve">2 </w:t>
       </w:r>
-      <w:proofErr w:type="spellStart"/>
       <w:r>
         <w:rPr>
           <w:lang w:val="en-US"/>
         </w:rPr>
         <w:t>ar</w:t>
       </w:r>
-      <w:proofErr w:type="spellEnd"/>
       <w:r>
         <w:t xml:space="preserve">3 </w:t>
       </w:r>
-      <w:proofErr w:type="spellStart"/>
       <w:r>
         <w:rPr>
           <w:lang w:val="en-US"/>
         </w:rPr>
         <w:t>ar</w:t>
       </w:r>
-      <w:proofErr w:type="spellEnd"/>
       <w:r>
         <w:t xml:space="preserve">4), </w:t>
       </w:r>
       <w:r>
         <w:t>возвращающую список: ((</w:t>
       </w:r>
-      <w:proofErr w:type="spellStart"/>
       <w:r>
         <w:rPr>
           <w:lang w:val="en-US"/>
         </w:rPr>
         <w:t>ar</w:t>
       </w:r>
-      <w:proofErr w:type="spellEnd"/>
       <w:r>
         <w:t xml:space="preserve">1 </w:t>
       </w:r>
-      <w:proofErr w:type="spellStart"/>
       <w:r>
         <w:rPr>
           <w:lang w:val="en-US"/>
         </w:rPr>
         <w:t>ar</w:t>
       </w:r>
-      <w:proofErr w:type="spellEnd"/>
       <w:r>
         <w:t>2) (</w:t>
       </w:r>
-      <w:proofErr w:type="spellStart"/>
       <w:r>
         <w:rPr>
           <w:lang w:val="en-US"/>
         </w:rPr>
         <w:t>ar</w:t>
       </w:r>
-      <w:proofErr w:type="spellEnd"/>
       <w:r>
         <w:t xml:space="preserve">3 </w:t>
       </w:r>
-      <w:proofErr w:type="spellStart"/>
       <w:r>
         <w:rPr>
           <w:lang w:val="en-US"/>
         </w:rPr>
         <w:t>ar</w:t>
       </w:r>
-      <w:proofErr w:type="spellEnd"/>
       <w:r>
         <w:t>4)).</w:t>
       </w:r>
@@ -2184,50 +1924,42 @@
       <w:r>
         <w:t xml:space="preserve"> </w:t>
       </w:r>
-      <w:proofErr w:type="spellStart"/>
       <w:r>
         <w:rPr>
           <w:lang w:val="en-US"/>
         </w:rPr>
         <w:t>ar</w:t>
       </w:r>
-      <w:proofErr w:type="spellEnd"/>
       <w:r>
         <w:t xml:space="preserve">1 </w:t>
       </w:r>
-      <w:proofErr w:type="spellStart"/>
       <w:r>
         <w:rPr>
           <w:lang w:val="en-US"/>
         </w:rPr>
         <w:t>ar</w:t>
       </w:r>
-      <w:proofErr w:type="spellEnd"/>
       <w:r>
         <w:t>2)</w:t>
       </w:r>
       <w:r>
         <w:t>, возвращающую ((</w:t>
       </w:r>
-      <w:proofErr w:type="spellStart"/>
       <w:r>
         <w:rPr>
           <w:lang w:val="en-US"/>
         </w:rPr>
         <w:t>ar</w:t>
       </w:r>
-      <w:proofErr w:type="spellEnd"/>
       <w:r>
         <w:t>1) (</w:t>
       </w:r>
-      <w:proofErr w:type="spellStart"/>
       <w:r>
         <w:rPr>
           <w:lang w:val="en-US"/>
         </w:rPr>
         <w:t>ar</w:t>
       </w:r>
-      <w:proofErr w:type="spellEnd"/>
       <w:r>
         <w:t>2)).</w:t>
       </w:r>
@@ -2245,28 +1977,24 @@
       <w:r>
         <w:t xml:space="preserve"> </w:t>
       </w:r>
-      <w:proofErr w:type="spellStart"/>
       <w:r>
         <w:rPr>
           <w:lang w:val="en-US"/>
         </w:rPr>
         <w:t>ar</w:t>
       </w:r>
-      <w:proofErr w:type="spellEnd"/>
       <w:r>
         <w:t xml:space="preserve">1), </w:t>
       </w:r>
       <w:r>
         <w:t>возвращающую (((</w:t>
       </w:r>
-      <w:proofErr w:type="spellStart"/>
       <w:r>
         <w:rPr>
           <w:lang w:val="en-US"/>
         </w:rPr>
         <w:t>ar</w:t>
       </w:r>
-      <w:proofErr w:type="spellEnd"/>
       <w:r>
         <w:t>1))).</w:t>
       </w:r>
@@ -2319,7 +2047,6 @@
         </w:rPr>
         <w:t>(</w:t>
       </w:r>
-      <w:proofErr w:type="spellStart"/>
       <w:r>
         <w:rPr>
           <w:i/>
@@ -2329,29 +2056,12 @@
         </w:rPr>
         <w:t>defun</w:t>
       </w:r>
-      <w:proofErr w:type="spellEnd"/>
-      <w:r>
-        <w:rPr>
-          <w:szCs w:val="28"/>
-          <w:lang w:val="en-US"/>
-        </w:rPr>
-        <w:t> </w:t>
-      </w:r>
-      <w:proofErr w:type="spellStart"/>
-      <w:r>
-        <w:rPr>
-          <w:szCs w:val="28"/>
-          <w:lang w:val="en-US"/>
-        </w:rPr>
-        <w:t>firstFunction</w:t>
-      </w:r>
-      <w:proofErr w:type="spellEnd"/>
-      <w:r>
-        <w:rPr>
-          <w:szCs w:val="28"/>
-          <w:lang w:val="en-US"/>
-        </w:rPr>
-        <w:t> (ar1 ar2 ar3 ar4)</w:t>
+      <w:r>
+        <w:rPr>
+          <w:szCs w:val="28"/>
+          <w:lang w:val="en-US"/>
+        </w:rPr>
+        <w:t> firstFunction (ar1 ar2 ar3 ar4)</w:t>
       </w:r>
     </w:p>
     <w:p>
@@ -2564,7 +2274,6 @@
         </w:rPr>
         <w:t>(</w:t>
       </w:r>
-      <w:proofErr w:type="spellStart"/>
       <w:r>
         <w:rPr>
           <w:i/>
@@ -2573,26 +2282,11 @@
         </w:rPr>
         <w:t>defun</w:t>
       </w:r>
-      <w:proofErr w:type="spellEnd"/>
-      <w:r>
-        <w:rPr>
-          <w:lang w:val="en-US"/>
-        </w:rPr>
-        <w:t> </w:t>
-      </w:r>
-      <w:proofErr w:type="spellStart"/>
-      <w:r>
-        <w:rPr>
-          <w:lang w:val="en-US"/>
-        </w:rPr>
-        <w:t>thirdFunction</w:t>
-      </w:r>
-      <w:proofErr w:type="spellEnd"/>
-      <w:r>
-        <w:rPr>
-          <w:lang w:val="en-US"/>
-        </w:rPr>
-        <w:t> (ar1) (cons (cons (cons ar1 Nil) Nil) Nil))</w:t>
+      <w:r>
+        <w:rPr>
+          <w:lang w:val="en-US"/>
+        </w:rPr>
+        <w:t> thirdFunction (ar1) (cons (cons (cons ar1 Nil) Nil) Nil))</w:t>
       </w:r>
     </w:p>
     <w:p>
@@ -2751,13 +2445,8 @@
         </w:numPr>
         <w:jc w:val="left"/>
       </w:pPr>
-      <w:proofErr w:type="spellStart"/>
-      <w:r>
-        <w:t>псевдофункции</w:t>
-      </w:r>
-      <w:proofErr w:type="spellEnd"/>
-      <w:r>
-        <w:t xml:space="preserve"> – функции, эффект которых виден на внешних устройствах</w:t>
+      <w:r>
+        <w:t>псевдофункции – функции, эффект которых виден на внешних устройствах</w:t>
       </w:r>
       <w:r>
         <w:t>;</w:t>
@@ -2872,14 +2561,12 @@
         </w:rPr>
         <w:t xml:space="preserve">, </w:t>
       </w:r>
-      <w:proofErr w:type="spellStart"/>
       <w:r>
         <w:rPr>
           <w:lang w:val="en-US"/>
         </w:rPr>
         <w:t>cdr</w:t>
       </w:r>
-      <w:proofErr w:type="spellEnd"/>
       <w:r>
         <w:rPr>
           <w:lang w:val="en-US"/>
@@ -2931,19 +2618,11 @@
         </w:rPr>
         <w:t xml:space="preserve">, </w:t>
       </w:r>
-      <w:proofErr w:type="spellStart"/>
-      <w:r>
-        <w:rPr>
-          <w:lang w:val="en-US"/>
-        </w:rPr>
-        <w:t>cond</w:t>
-      </w:r>
-      <w:proofErr w:type="spellEnd"/>
-      <w:r>
-        <w:rPr>
-          <w:lang w:val="en-US"/>
-        </w:rPr>
-        <w:t>, quote, lambda, eval, label.</w:t>
+      <w:r>
+        <w:rPr>
+          <w:lang w:val="en-US"/>
+        </w:rPr>
+        <w:t>cond, quote, lambda, eval, label.</w:t>
       </w:r>
     </w:p>
     <w:p>
@@ -2968,14 +2647,12 @@
       <w:r>
         <w:t xml:space="preserve">и </w:t>
       </w:r>
-      <w:proofErr w:type="spellStart"/>
       <w:r>
         <w:rPr>
           <w:lang w:val="en-US"/>
         </w:rPr>
         <w:t>cdr</w:t>
       </w:r>
-      <w:proofErr w:type="spellEnd"/>
       <w:r>
         <w:t xml:space="preserve">. </w:t>
       </w:r>
@@ -3055,7 +2732,70 @@
         </w:rPr>
         <w:t>) (</w:t>
       </w:r>
-      <w:proofErr w:type="spellStart"/>
+      <w:r>
+        <w:rPr>
+          <w:szCs w:val="28"/>
+          <w:lang w:val="en-US"/>
+        </w:rPr>
+        <w:t>cdr </w:t>
+      </w:r>
+      <w:r>
+        <w:rPr>
+          <w:szCs w:val="28"/>
+          <w:lang w:val="en-US"/>
+        </w:rPr>
+        <w:t>`(</w:t>
+      </w:r>
+      <w:r>
+        <w:rPr>
+          <w:szCs w:val="28"/>
+          <w:lang w:val="en-US"/>
+        </w:rPr>
+        <w:t>1 2 3</w:t>
+      </w:r>
+      <w:r>
+        <w:rPr>
+          <w:szCs w:val="28"/>
+          <w:lang w:val="en-US"/>
+        </w:rPr>
+        <w:t xml:space="preserve">) -&gt; </w:t>
+      </w:r>
+      <w:r>
+        <w:rPr>
+          <w:szCs w:val="28"/>
+          <w:lang w:val="en-US"/>
+        </w:rPr>
+        <w:t>(2 3)</w:t>
+      </w:r>
+      <w:r>
+        <w:rPr>
+          <w:szCs w:val="28"/>
+          <w:lang w:val="en-US"/>
+        </w:rPr>
+        <w:t>;</w:t>
+      </w:r>
+    </w:p>
+    <w:p>
+      <w:pPr>
+        <w:rPr>
+          <w:szCs w:val="28"/>
+          <w:lang w:val="en-US"/>
+        </w:rPr>
+      </w:pPr>
+      <w:r>
+        <w:rPr>
+          <w:szCs w:val="28"/>
+          <w:lang w:val="en-US"/>
+        </w:rPr>
+        <w:t>c</w:t>
+      </w:r>
+      <w:r>
+        <w:rPr>
+          <w:szCs w:val="28"/>
+          <w:lang w:val="en-US"/>
+        </w:rPr>
+        <w:t>) (</w:t>
+      </w:r>
       <w:r>
         <w:rPr>
           <w:szCs w:val="28"/>
@@ -3063,80 +2803,6 @@
         </w:rPr>
         <w:t>cdr</w:t>
       </w:r>
-      <w:proofErr w:type="spellEnd"/>
-      <w:r>
-        <w:rPr>
-          <w:szCs w:val="28"/>
-          <w:lang w:val="en-US"/>
-        </w:rPr>
-        <w:t> </w:t>
-      </w:r>
-      <w:r>
-        <w:rPr>
-          <w:szCs w:val="28"/>
-          <w:lang w:val="en-US"/>
-        </w:rPr>
-        <w:t>`(</w:t>
-      </w:r>
-      <w:r>
-        <w:rPr>
-          <w:szCs w:val="28"/>
-          <w:lang w:val="en-US"/>
-        </w:rPr>
-        <w:t>1 2 3</w:t>
-      </w:r>
-      <w:r>
-        <w:rPr>
-          <w:szCs w:val="28"/>
-          <w:lang w:val="en-US"/>
-        </w:rPr>
-        <w:t xml:space="preserve">) -&gt; </w:t>
-      </w:r>
-      <w:r>
-        <w:rPr>
-          <w:szCs w:val="28"/>
-          <w:lang w:val="en-US"/>
-        </w:rPr>
-        <w:t>(2 3)</w:t>
-      </w:r>
-      <w:r>
-        <w:rPr>
-          <w:szCs w:val="28"/>
-          <w:lang w:val="en-US"/>
-        </w:rPr>
-        <w:t>;</w:t>
-      </w:r>
-    </w:p>
-    <w:p>
-      <w:pPr>
-        <w:rPr>
-          <w:szCs w:val="28"/>
-          <w:lang w:val="en-US"/>
-        </w:rPr>
-      </w:pPr>
-      <w:r>
-        <w:rPr>
-          <w:szCs w:val="28"/>
-          <w:lang w:val="en-US"/>
-        </w:rPr>
-        <w:t>c</w:t>
-      </w:r>
-      <w:r>
-        <w:rPr>
-          <w:szCs w:val="28"/>
-          <w:lang w:val="en-US"/>
-        </w:rPr>
-        <w:t>) (</w:t>
-      </w:r>
-      <w:proofErr w:type="spellStart"/>
-      <w:r>
-        <w:rPr>
-          <w:szCs w:val="28"/>
-          <w:lang w:val="en-US"/>
-        </w:rPr>
-        <w:t>cdr</w:t>
-      </w:r>
-      <w:proofErr w:type="spellEnd"/>
       <w:r>
         <w:rPr>
           <w:szCs w:val="28"/>
@@ -3217,7 +2883,6 @@
         </w:rPr>
         <w:t>) (</w:t>
       </w:r>
-      <w:proofErr w:type="spellStart"/>
       <w:r>
         <w:rPr>
           <w:szCs w:val="28"/>
@@ -3225,7 +2890,6 @@
         </w:rPr>
         <w:t>cdr</w:t>
       </w:r>
-      <w:proofErr w:type="spellEnd"/>
       <w:r>
         <w:rPr>
           <w:szCs w:val="28"/>
@@ -3277,7 +2941,6 @@
         </w:rPr>
         <w:t xml:space="preserve">предоставляет доступ к «голове» списка. Функция </w:t>
       </w:r>
-      <w:proofErr w:type="spellStart"/>
       <w:r>
         <w:rPr>
           <w:szCs w:val="28"/>
@@ -3285,7 +2948,6 @@
         </w:rPr>
         <w:t>cdr</w:t>
       </w:r>
-      <w:proofErr w:type="spellEnd"/>
       <w:r>
         <w:rPr>
           <w:szCs w:val="28"/>

</xml_diff>

<commit_message>
ADD: fixes in answers
</commit_message>
<xml_diff>
--- a/LisP/lab_02/report.docx
+++ b/LisP/lab_02/report.docx
@@ -1160,7 +1160,6 @@
       <w:r>
         <w:rPr>
           <w:szCs w:val="28"/>
-          <w:lang w:val="en-US"/>
         </w:rPr>
         <w:t>(</w:t>
       </w:r>
@@ -1174,7 +1173,6 @@
       <w:r>
         <w:rPr>
           <w:szCs w:val="28"/>
-          <w:lang w:val="en-US"/>
         </w:rPr>
         <w:t>)</w:t>
       </w:r>
@@ -1207,7 +1205,6 @@
       <w:r>
         <w:rPr>
           <w:szCs w:val="28"/>
-          <w:lang w:val="en-US"/>
         </w:rPr>
         <w:t>(</w:t>
       </w:r>
@@ -1221,7 +1218,6 @@
       <w:r>
         <w:rPr>
           <w:szCs w:val="28"/>
-          <w:lang w:val="en-US"/>
         </w:rPr>
         <w:t>)</w:t>
       </w:r>
@@ -1233,8 +1229,46 @@
       </w:r>
     </w:p>
     <w:p>
-      <w:r>
-        <w:t>Задание 3. Напишите результат вычисления выражений:</w:t>
+      <w:pPr>
+        <w:rPr>
+          <w:lang w:val="en-US"/>
+        </w:rPr>
+      </w:pPr>
+      <w:r>
+        <w:t>Задание 3. Напишите</w:t>
+      </w:r>
+      <w:r>
+        <w:rPr>
+          <w:lang w:val="en-US"/>
+        </w:rPr>
+        <w:t xml:space="preserve"> </w:t>
+      </w:r>
+      <w:r>
+        <w:t>результат</w:t>
+      </w:r>
+      <w:r>
+        <w:rPr>
+          <w:lang w:val="en-US"/>
+        </w:rPr>
+        <w:t xml:space="preserve"> </w:t>
+      </w:r>
+      <w:r>
+        <w:t>вычисления</w:t>
+      </w:r>
+      <w:r>
+        <w:rPr>
+          <w:lang w:val="en-US"/>
+        </w:rPr>
+        <w:t xml:space="preserve"> </w:t>
+      </w:r>
+      <w:r>
+        <w:t>выражений</w:t>
+      </w:r>
+      <w:r>
+        <w:rPr>
+          <w:lang w:val="en-US"/>
+        </w:rPr>
+        <w:t>:</w:t>
       </w:r>
     </w:p>
     <w:p>
@@ -1295,6 +1329,33 @@
         <w:rPr>
           <w:lang w:val="en-US"/>
         </w:rPr>
+        <w:t xml:space="preserve">. </w:t>
+      </w:r>
+      <w:r>
+        <w:t>Исправление</w:t>
+      </w:r>
+      <w:r>
+        <w:rPr>
+          <w:lang w:val="en-US"/>
+        </w:rPr>
+        <w:t xml:space="preserve">: </w:t>
+      </w:r>
+      <w:r>
+        <w:rPr>
+          <w:lang w:val="en-US"/>
+        </w:rPr>
+        <w:t>(list `Fred `and `Wilma)</w:t>
+      </w:r>
+      <w:r>
+        <w:rPr>
+          <w:lang w:val="en-US"/>
+        </w:rPr>
+        <w:t xml:space="preserve"> -&gt; (FRED AND WILMA)</w:t>
+      </w:r>
+      <w:r>
+        <w:rPr>
+          <w:lang w:val="en-US"/>
+        </w:rPr>
         <w:t>;</w:t>
       </w:r>
     </w:p>
@@ -1472,11 +1533,6 @@
       </w:r>
     </w:p>
     <w:p>
-      <w:pPr>
-        <w:rPr>
-          <w:lang w:val="en-US"/>
-        </w:rPr>
-      </w:pPr>
       <w:r>
         <w:rPr>
           <w:lang w:val="en-US"/>
@@ -1499,6 +1555,27 @@
         <w:rPr>
           <w:lang w:val="en-US"/>
         </w:rPr>
+        <w:t xml:space="preserve">. </w:t>
+      </w:r>
+      <w:r>
+        <w:t xml:space="preserve">Исправление: </w:t>
+      </w:r>
+      <w:r>
+        <w:t>(cons `(T) Nil)</w:t>
+      </w:r>
+      <w:r>
+        <w:t xml:space="preserve"> -&gt; ((</w:t>
+      </w:r>
+      <w:r>
+        <w:rPr>
+          <w:lang w:val="en-US"/>
+        </w:rPr>
+        <w:t>T</w:t>
+      </w:r>
+      <w:r>
+        <w:t>))</w:t>
+      </w:r>
+      <w:r>
         <w:t>;</w:t>
       </w:r>
     </w:p>
@@ -1773,6 +1850,33 @@
           <w:lang w:val="en-US"/>
         </w:rPr>
         <w:t>The function COMMON-LISP:T is undefined</w:t>
+      </w:r>
+      <w:r>
+        <w:rPr>
+          <w:lang w:val="en-US"/>
+        </w:rPr>
+        <w:t xml:space="preserve">. </w:t>
+      </w:r>
+      <w:r>
+        <w:t>Исправление:</w:t>
+      </w:r>
+      <w:r>
+        <w:rPr>
+          <w:lang w:val="en-US"/>
+        </w:rPr>
+        <w:t xml:space="preserve"> </w:t>
+      </w:r>
+      <w:r>
+        <w:rPr>
+          <w:lang w:val="en-US"/>
+        </w:rPr>
+        <w:t>(list `(T) Nil)</w:t>
+      </w:r>
+      <w:r>
+        <w:rPr>
+          <w:lang w:val="en-US"/>
+        </w:rPr>
+        <w:t xml:space="preserve"> -&gt; ((T) NIL)</w:t>
       </w:r>
       <w:r>
         <w:rPr>
@@ -2258,7 +2362,6 @@
         <w:rPr>
           <w:lang w:val="en-US"/>
         </w:rPr>
-        <w:lastRenderedPageBreak/>
         <w:t>3)</w:t>
       </w:r>
     </w:p>
@@ -2489,6 +2592,117 @@
         <w:jc w:val="left"/>
       </w:pPr>
       <w:r>
+        <w:t>Классификация базисных функций:</w:t>
+      </w:r>
+    </w:p>
+    <w:p>
+      <w:pPr>
+        <w:pStyle w:val="a8"/>
+        <w:numPr>
+          <w:ilvl w:val="0"/>
+          <w:numId w:val="3"/>
+        </w:numPr>
+        <w:jc w:val="left"/>
+      </w:pPr>
+      <w:r>
+        <w:t xml:space="preserve">селекторы: </w:t>
+      </w:r>
+      <w:r>
+        <w:rPr>
+          <w:lang w:val="en-US"/>
+        </w:rPr>
+        <w:t xml:space="preserve">car </w:t>
+      </w:r>
+      <w:r>
+        <w:t xml:space="preserve">и </w:t>
+      </w:r>
+      <w:r>
+        <w:rPr>
+          <w:lang w:val="en-US"/>
+        </w:rPr>
+        <w:t>cdr;</w:t>
+      </w:r>
+    </w:p>
+    <w:p>
+      <w:pPr>
+        <w:pStyle w:val="a8"/>
+        <w:numPr>
+          <w:ilvl w:val="0"/>
+          <w:numId w:val="3"/>
+        </w:numPr>
+        <w:jc w:val="left"/>
+      </w:pPr>
+      <w:r>
+        <w:t xml:space="preserve">конструкторы: </w:t>
+      </w:r>
+      <w:r>
+        <w:rPr>
+          <w:lang w:val="en-US"/>
+        </w:rPr>
+        <w:t>cons, list;</w:t>
+      </w:r>
+    </w:p>
+    <w:p>
+      <w:pPr>
+        <w:pStyle w:val="a8"/>
+        <w:numPr>
+          <w:ilvl w:val="0"/>
+          <w:numId w:val="3"/>
+        </w:numPr>
+        <w:jc w:val="left"/>
+        <w:rPr>
+          <w:lang w:val="en-US"/>
+        </w:rPr>
+      </w:pPr>
+      <w:r>
+        <w:t>предикаты</w:t>
+      </w:r>
+      <w:r>
+        <w:rPr>
+          <w:lang w:val="en-US"/>
+        </w:rPr>
+        <w:t xml:space="preserve">: </w:t>
+      </w:r>
+      <w:r>
+        <w:rPr>
+          <w:lang w:val="en-US"/>
+        </w:rPr>
+        <w:t>atom, null, consp, listp;</w:t>
+      </w:r>
+    </w:p>
+    <w:p>
+      <w:pPr>
+        <w:pStyle w:val="a8"/>
+        <w:numPr>
+          <w:ilvl w:val="0"/>
+          <w:numId w:val="3"/>
+        </w:numPr>
+        <w:jc w:val="left"/>
+        <w:rPr>
+          <w:lang w:val="en-US"/>
+        </w:rPr>
+      </w:pPr>
+      <w:r>
+        <w:t>сравнения</w:t>
+      </w:r>
+      <w:r>
+        <w:rPr>
+          <w:lang w:val="en-US"/>
+        </w:rPr>
+        <w:t xml:space="preserve">: </w:t>
+      </w:r>
+      <w:r>
+        <w:rPr>
+          <w:lang w:val="en-US"/>
+        </w:rPr>
+        <w:t>eq, eql, equal, equalp.</w:t>
+      </w:r>
+    </w:p>
+    <w:p>
+      <w:pPr>
+        <w:jc w:val="left"/>
+      </w:pPr>
+      <w:r>
         <w:t xml:space="preserve">2. Что входит в базис языка программирования </w:t>
       </w:r>
       <w:r>
@@ -2541,6 +2755,7 @@
         </w:rPr>
       </w:pPr>
       <w:r>
+        <w:lastRenderedPageBreak/>
         <w:t>функции</w:t>
       </w:r>
       <w:r>
@@ -2830,7 +3045,6 @@
           <w:szCs w:val="28"/>
           <w:lang w:val="en-US"/>
         </w:rPr>
-        <w:lastRenderedPageBreak/>
         <w:t>d</w:t>
       </w:r>
       <w:r>
@@ -3122,7 +3336,13 @@
         <w:t xml:space="preserve"> </w:t>
       </w:r>
       <w:r>
-        <w:t xml:space="preserve">описан с помощью </w:t>
+        <w:t xml:space="preserve">описан с </w:t>
+      </w:r>
+      <w:r>
+        <w:t>использованием</w:t>
+      </w:r>
+      <w:r>
+        <w:t xml:space="preserve"> </w:t>
       </w:r>
       <w:r>
         <w:rPr>
@@ -3328,6 +3548,92 @@
     </w:lvl>
   </w:abstractNum>
   <w:abstractNum w:abstractNumId="1" w15:restartNumberingAfterBreak="0">
+    <w:nsid w:val="2D55432C"/>
+    <w:multiLevelType w:val="hybridMultilevel"/>
+    <w:tmpl w:val="C9428E56"/>
+    <w:lvl w:ilvl="0" w:tplc="04190011">
+      <w:start w:val="1"/>
+      <w:numFmt w:val="decimal"/>
+      <w:lvlText w:val="%1)"/>
+      <w:lvlJc w:val="left"/>
+      <w:pPr>
+        <w:ind w:left="720" w:hanging="360"/>
+      </w:pPr>
+    </w:lvl>
+    <w:lvl w:ilvl="1" w:tplc="04190019" w:tentative="1">
+      <w:start w:val="1"/>
+      <w:numFmt w:val="lowerLetter"/>
+      <w:lvlText w:val="%2."/>
+      <w:lvlJc w:val="left"/>
+      <w:pPr>
+        <w:ind w:left="1440" w:hanging="360"/>
+      </w:pPr>
+    </w:lvl>
+    <w:lvl w:ilvl="2" w:tplc="0419001B" w:tentative="1">
+      <w:start w:val="1"/>
+      <w:numFmt w:val="lowerRoman"/>
+      <w:lvlText w:val="%3."/>
+      <w:lvlJc w:val="right"/>
+      <w:pPr>
+        <w:ind w:left="2160" w:hanging="180"/>
+      </w:pPr>
+    </w:lvl>
+    <w:lvl w:ilvl="3" w:tplc="0419000F" w:tentative="1">
+      <w:start w:val="1"/>
+      <w:numFmt w:val="decimal"/>
+      <w:lvlText w:val="%4."/>
+      <w:lvlJc w:val="left"/>
+      <w:pPr>
+        <w:ind w:left="2880" w:hanging="360"/>
+      </w:pPr>
+    </w:lvl>
+    <w:lvl w:ilvl="4" w:tplc="04190019" w:tentative="1">
+      <w:start w:val="1"/>
+      <w:numFmt w:val="lowerLetter"/>
+      <w:lvlText w:val="%5."/>
+      <w:lvlJc w:val="left"/>
+      <w:pPr>
+        <w:ind w:left="3600" w:hanging="360"/>
+      </w:pPr>
+    </w:lvl>
+    <w:lvl w:ilvl="5" w:tplc="0419001B" w:tentative="1">
+      <w:start w:val="1"/>
+      <w:numFmt w:val="lowerRoman"/>
+      <w:lvlText w:val="%6."/>
+      <w:lvlJc w:val="right"/>
+      <w:pPr>
+        <w:ind w:left="4320" w:hanging="180"/>
+      </w:pPr>
+    </w:lvl>
+    <w:lvl w:ilvl="6" w:tplc="0419000F" w:tentative="1">
+      <w:start w:val="1"/>
+      <w:numFmt w:val="decimal"/>
+      <w:lvlText w:val="%7."/>
+      <w:lvlJc w:val="left"/>
+      <w:pPr>
+        <w:ind w:left="5040" w:hanging="360"/>
+      </w:pPr>
+    </w:lvl>
+    <w:lvl w:ilvl="7" w:tplc="04190019" w:tentative="1">
+      <w:start w:val="1"/>
+      <w:numFmt w:val="lowerLetter"/>
+      <w:lvlText w:val="%8."/>
+      <w:lvlJc w:val="left"/>
+      <w:pPr>
+        <w:ind w:left="5760" w:hanging="360"/>
+      </w:pPr>
+    </w:lvl>
+    <w:lvl w:ilvl="8" w:tplc="0419001B" w:tentative="1">
+      <w:start w:val="1"/>
+      <w:numFmt w:val="lowerRoman"/>
+      <w:lvlText w:val="%9."/>
+      <w:lvlJc w:val="right"/>
+      <w:pPr>
+        <w:ind w:left="6480" w:hanging="180"/>
+      </w:pPr>
+    </w:lvl>
+  </w:abstractNum>
+  <w:abstractNum w:abstractNumId="2" w15:restartNumberingAfterBreak="0">
     <w:nsid w:val="77525679"/>
     <w:multiLevelType w:val="hybridMultilevel"/>
     <w:tmpl w:val="6D7CA994"/>
@@ -3417,6 +3723,9 @@
     <w:abstractNumId w:val="0"/>
   </w:num>
   <w:num w:numId="2">
+    <w:abstractNumId w:val="2"/>
+  </w:num>
+  <w:num w:numId="3">
     <w:abstractNumId w:val="1"/>
   </w:num>
 </w:numbering>

</xml_diff>